<commit_message>
done with conclusion, recommendation, and references
</commit_message>
<xml_diff>
--- a/RIESGO_ASSIGNED.docx
+++ b/RIESGO_ASSIGNED.docx
@@ -5,6 +5,7 @@
     <w:p>
       <w:pPr>
         <w:spacing w:line="360" w:lineRule="auto"/>
+        <w:jc w:val="both"/>
         <w:rPr>
           <w:rFonts w:ascii="Century Gothic" w:hAnsi="Century Gothic"/>
           <w:b/>
@@ -21,244 +22,1262 @@
           <w:sz w:val="20"/>
           <w:szCs w:val="20"/>
         </w:rPr>
-        <w:t>Summary</w:t>
+        <w:t xml:space="preserve">Conclusion and </w:t>
+      </w:r>
+      <w:r>
+        <w:rPr>
+          <w:rFonts w:ascii="Century Gothic" w:hAnsi="Century Gothic"/>
+          <w:b/>
+          <w:bCs/>
+          <w:sz w:val="20"/>
+          <w:szCs w:val="20"/>
+        </w:rPr>
+        <w:t>Recommendation</w:t>
       </w:r>
     </w:p>
     <w:p>
       <w:pPr>
         <w:spacing w:line="360" w:lineRule="auto"/>
-        <w:rPr>
-          <w:rFonts w:ascii="Century Gothic" w:hAnsi="Century Gothic"/>
-          <w:sz w:val="20"/>
-          <w:szCs w:val="20"/>
-        </w:rPr>
-      </w:pPr>
+        <w:ind w:firstLine="720"/>
+        <w:jc w:val="both"/>
+        <w:rPr>
+          <w:rFonts w:ascii="Century Gothic" w:hAnsi="Century Gothic"/>
+          <w:sz w:val="20"/>
+          <w:szCs w:val="20"/>
+        </w:rPr>
+      </w:pPr>
+      <w:r>
+        <w:rPr>
+          <w:rFonts w:ascii="Century Gothic" w:hAnsi="Century Gothic"/>
+          <w:sz w:val="20"/>
+          <w:szCs w:val="20"/>
+        </w:rPr>
+        <w:t>From once-</w:t>
+      </w:r>
+      <w:r>
+        <w:rPr>
+          <w:rFonts w:ascii="Century Gothic" w:hAnsi="Century Gothic"/>
+          <w:sz w:val="20"/>
+          <w:szCs w:val="20"/>
+        </w:rPr>
+        <w:t xml:space="preserve">science </w:t>
+      </w:r>
+      <w:r>
+        <w:rPr>
+          <w:rFonts w:ascii="Century Gothic" w:hAnsi="Century Gothic"/>
+          <w:sz w:val="20"/>
+          <w:szCs w:val="20"/>
+        </w:rPr>
+        <w:t xml:space="preserve">fiction ideas </w:t>
+      </w:r>
+      <w:r>
+        <w:rPr>
+          <w:rFonts w:ascii="Century Gothic" w:hAnsi="Century Gothic"/>
+          <w:sz w:val="20"/>
+          <w:szCs w:val="20"/>
+        </w:rPr>
+        <w:t xml:space="preserve">seen in </w:t>
+      </w:r>
+      <w:r>
+        <w:rPr>
+          <w:rFonts w:ascii="Century Gothic" w:hAnsi="Century Gothic"/>
+          <w:sz w:val="20"/>
+          <w:szCs w:val="20"/>
+        </w:rPr>
+        <w:t xml:space="preserve">movies and stories </w:t>
+      </w:r>
+      <w:r>
+        <w:rPr>
+          <w:rFonts w:ascii="Century Gothic" w:hAnsi="Century Gothic"/>
+          <w:sz w:val="20"/>
+          <w:szCs w:val="20"/>
+        </w:rPr>
+        <w:t xml:space="preserve">to </w:t>
+      </w:r>
+      <w:r>
+        <w:rPr>
+          <w:rFonts w:ascii="Century Gothic" w:hAnsi="Century Gothic"/>
+          <w:sz w:val="20"/>
+          <w:szCs w:val="20"/>
+        </w:rPr>
+        <w:t xml:space="preserve">an integral part of the everyday lives. </w:t>
+      </w:r>
+      <w:r>
+        <w:rPr>
+          <w:rFonts w:ascii="Century Gothic" w:hAnsi="Century Gothic"/>
+          <w:sz w:val="20"/>
+          <w:szCs w:val="20"/>
+        </w:rPr>
+        <w:t xml:space="preserve">The </w:t>
+      </w:r>
+      <w:r>
+        <w:rPr>
+          <w:rFonts w:ascii="Century Gothic" w:hAnsi="Century Gothic"/>
+          <w:sz w:val="20"/>
+          <w:szCs w:val="20"/>
+        </w:rPr>
+        <w:t xml:space="preserve">adaptation and </w:t>
+      </w:r>
+      <w:r>
+        <w:rPr>
+          <w:rFonts w:ascii="Century Gothic" w:hAnsi="Century Gothic"/>
+          <w:sz w:val="20"/>
+          <w:szCs w:val="20"/>
+        </w:rPr>
+        <w:t>integration</w:t>
+      </w:r>
+      <w:r>
+        <w:rPr>
+          <w:rFonts w:ascii="Century Gothic" w:hAnsi="Century Gothic"/>
+          <w:sz w:val="20"/>
+          <w:szCs w:val="20"/>
+        </w:rPr>
+        <w:t xml:space="preserve"> of </w:t>
+      </w:r>
+      <w:r>
+        <w:rPr>
+          <w:rFonts w:ascii="Century Gothic" w:hAnsi="Century Gothic"/>
+          <w:sz w:val="20"/>
+          <w:szCs w:val="20"/>
+        </w:rPr>
+        <w:t>Artificial Intelligence i</w:t>
+      </w:r>
+      <w:r>
+        <w:rPr>
+          <w:rFonts w:ascii="Century Gothic" w:hAnsi="Century Gothic"/>
+          <w:sz w:val="20"/>
+          <w:szCs w:val="20"/>
+        </w:rPr>
+        <w:t xml:space="preserve">s </w:t>
+      </w:r>
+      <w:r>
+        <w:rPr>
+          <w:rFonts w:ascii="Century Gothic" w:hAnsi="Century Gothic"/>
+          <w:sz w:val="20"/>
+          <w:szCs w:val="20"/>
+        </w:rPr>
+        <w:t>becom</w:t>
+      </w:r>
+      <w:r>
+        <w:rPr>
+          <w:rFonts w:ascii="Century Gothic" w:hAnsi="Century Gothic"/>
+          <w:sz w:val="20"/>
+          <w:szCs w:val="20"/>
+        </w:rPr>
+        <w:t>ing</w:t>
+      </w:r>
+      <w:r>
+        <w:rPr>
+          <w:rFonts w:ascii="Century Gothic" w:hAnsi="Century Gothic"/>
+          <w:sz w:val="20"/>
+          <w:szCs w:val="20"/>
+        </w:rPr>
+        <w:t xml:space="preserve"> </w:t>
+      </w:r>
+      <w:r>
+        <w:rPr>
+          <w:rFonts w:ascii="Century Gothic" w:hAnsi="Century Gothic"/>
+          <w:sz w:val="20"/>
+          <w:szCs w:val="20"/>
+        </w:rPr>
+        <w:t>increasingly</w:t>
+      </w:r>
+      <w:r>
+        <w:rPr>
+          <w:rFonts w:ascii="Century Gothic" w:hAnsi="Century Gothic"/>
+          <w:sz w:val="20"/>
+          <w:szCs w:val="20"/>
+        </w:rPr>
+        <w:t xml:space="preserve"> prominent </w:t>
+      </w:r>
+      <w:r>
+        <w:rPr>
+          <w:rFonts w:ascii="Century Gothic" w:hAnsi="Century Gothic"/>
+          <w:sz w:val="20"/>
+          <w:szCs w:val="20"/>
+        </w:rPr>
+        <w:t xml:space="preserve">and </w:t>
+      </w:r>
+      <w:r>
+        <w:rPr>
+          <w:rFonts w:ascii="Century Gothic" w:hAnsi="Century Gothic"/>
+          <w:sz w:val="20"/>
+          <w:szCs w:val="20"/>
+        </w:rPr>
+        <w:t>revolution</w:t>
+      </w:r>
+      <w:r>
+        <w:rPr>
+          <w:rFonts w:ascii="Century Gothic" w:hAnsi="Century Gothic"/>
+          <w:sz w:val="20"/>
+          <w:szCs w:val="20"/>
+        </w:rPr>
+        <w:t>ary</w:t>
+      </w:r>
+      <w:r>
+        <w:rPr>
+          <w:rFonts w:ascii="Century Gothic" w:hAnsi="Century Gothic"/>
+          <w:sz w:val="20"/>
+          <w:szCs w:val="20"/>
+        </w:rPr>
+        <w:t xml:space="preserve"> </w:t>
+      </w:r>
+      <w:r>
+        <w:rPr>
+          <w:rFonts w:ascii="Century Gothic" w:hAnsi="Century Gothic"/>
+          <w:sz w:val="20"/>
+          <w:szCs w:val="20"/>
+        </w:rPr>
+        <w:t xml:space="preserve">in </w:t>
+      </w:r>
+      <w:r>
+        <w:rPr>
+          <w:rFonts w:ascii="Century Gothic" w:hAnsi="Century Gothic"/>
+          <w:sz w:val="20"/>
+          <w:szCs w:val="20"/>
+        </w:rPr>
+        <w:t xml:space="preserve">today’s </w:t>
+      </w:r>
+      <w:r>
+        <w:rPr>
+          <w:rFonts w:ascii="Century Gothic" w:hAnsi="Century Gothic"/>
+          <w:sz w:val="20"/>
+          <w:szCs w:val="20"/>
+        </w:rPr>
+        <w:t>generation and</w:t>
+      </w:r>
+      <w:r>
+        <w:rPr>
+          <w:rFonts w:ascii="Century Gothic" w:hAnsi="Century Gothic"/>
+          <w:sz w:val="20"/>
+          <w:szCs w:val="20"/>
+        </w:rPr>
+        <w:t xml:space="preserve"> society</w:t>
+      </w:r>
+      <w:r>
+        <w:rPr>
+          <w:rFonts w:ascii="Century Gothic" w:hAnsi="Century Gothic"/>
+          <w:sz w:val="20"/>
+          <w:szCs w:val="20"/>
+        </w:rPr>
+        <w:t>.</w:t>
+      </w:r>
+      <w:r>
+        <w:rPr>
+          <w:rFonts w:ascii="Century Gothic" w:hAnsi="Century Gothic"/>
+          <w:sz w:val="20"/>
+          <w:szCs w:val="20"/>
+        </w:rPr>
+        <w:t xml:space="preserve"> </w:t>
+      </w:r>
+      <w:r>
+        <w:rPr>
+          <w:rFonts w:ascii="Century Gothic" w:hAnsi="Century Gothic"/>
+          <w:sz w:val="20"/>
+          <w:szCs w:val="20"/>
+        </w:rPr>
+        <w:t xml:space="preserve">AI plays a significant role in </w:t>
+      </w:r>
+      <w:r>
+        <w:rPr>
+          <w:rFonts w:ascii="Century Gothic" w:hAnsi="Century Gothic"/>
+          <w:sz w:val="20"/>
+          <w:szCs w:val="20"/>
+        </w:rPr>
+        <w:t xml:space="preserve">different fields. It </w:t>
+      </w:r>
+      <w:r>
+        <w:rPr>
+          <w:rFonts w:ascii="Century Gothic" w:hAnsi="Century Gothic"/>
+          <w:sz w:val="20"/>
+          <w:szCs w:val="20"/>
+        </w:rPr>
+        <w:t>enabl</w:t>
+      </w:r>
+      <w:r>
+        <w:rPr>
+          <w:rFonts w:ascii="Century Gothic" w:hAnsi="Century Gothic"/>
+          <w:sz w:val="20"/>
+          <w:szCs w:val="20"/>
+        </w:rPr>
+        <w:t>es</w:t>
+      </w:r>
+      <w:r>
+        <w:rPr>
+          <w:rFonts w:ascii="Century Gothic" w:hAnsi="Century Gothic"/>
+          <w:sz w:val="20"/>
+          <w:szCs w:val="20"/>
+        </w:rPr>
+        <w:t xml:space="preserve"> machines and robots to perform tasks and analyze vast </w:t>
+      </w:r>
+      <w:r>
+        <w:rPr>
+          <w:rFonts w:ascii="Century Gothic" w:hAnsi="Century Gothic"/>
+          <w:sz w:val="20"/>
+          <w:szCs w:val="20"/>
+        </w:rPr>
+        <w:t>amounts</w:t>
+      </w:r>
+      <w:r>
+        <w:rPr>
+          <w:rFonts w:ascii="Century Gothic" w:hAnsi="Century Gothic"/>
+          <w:sz w:val="20"/>
+          <w:szCs w:val="20"/>
+        </w:rPr>
+        <w:t xml:space="preserve"> of </w:t>
+      </w:r>
+      <w:r>
+        <w:rPr>
+          <w:rFonts w:ascii="Century Gothic" w:hAnsi="Century Gothic"/>
+          <w:sz w:val="20"/>
+          <w:szCs w:val="20"/>
+        </w:rPr>
+        <w:t xml:space="preserve">complex </w:t>
+      </w:r>
+      <w:r>
+        <w:rPr>
+          <w:rFonts w:ascii="Century Gothic" w:hAnsi="Century Gothic"/>
+          <w:sz w:val="20"/>
+          <w:szCs w:val="20"/>
+        </w:rPr>
+        <w:t>data</w:t>
+      </w:r>
+      <w:r>
+        <w:rPr>
+          <w:rFonts w:ascii="Century Gothic" w:hAnsi="Century Gothic"/>
+          <w:sz w:val="20"/>
+          <w:szCs w:val="20"/>
+        </w:rPr>
+        <w:t>.</w:t>
+      </w:r>
+      <w:r>
+        <w:rPr>
+          <w:rFonts w:ascii="Century Gothic" w:hAnsi="Century Gothic"/>
+          <w:sz w:val="20"/>
+          <w:szCs w:val="20"/>
+        </w:rPr>
+        <w:t xml:space="preserve"> To add up, they can operate independently and make decisions </w:t>
+      </w:r>
+      <w:r>
+        <w:rPr>
+          <w:rFonts w:ascii="Century Gothic" w:hAnsi="Century Gothic"/>
+          <w:sz w:val="20"/>
+          <w:szCs w:val="20"/>
+        </w:rPr>
+        <w:t>based on complex algorithms and machine learning, allowing them to perform a wide range of tasks.</w:t>
+      </w:r>
+      <w:r>
+        <w:rPr>
+          <w:rFonts w:ascii="Century Gothic" w:hAnsi="Century Gothic"/>
+          <w:sz w:val="20"/>
+          <w:szCs w:val="20"/>
+        </w:rPr>
+        <w:t xml:space="preserve"> </w:t>
+      </w:r>
+      <w:r>
+        <w:rPr>
+          <w:rFonts w:ascii="Century Gothic" w:hAnsi="Century Gothic"/>
+          <w:sz w:val="20"/>
+          <w:szCs w:val="20"/>
+        </w:rPr>
+        <w:t xml:space="preserve">With the help of </w:t>
+      </w:r>
+      <w:r>
+        <w:rPr>
+          <w:rFonts w:ascii="Century Gothic" w:hAnsi="Century Gothic"/>
+          <w:sz w:val="20"/>
+          <w:szCs w:val="20"/>
+        </w:rPr>
+        <w:t xml:space="preserve">AI, the human errors can significantly be reduced resulting to increase in </w:t>
+      </w:r>
+      <w:r>
+        <w:rPr>
+          <w:rFonts w:ascii="Century Gothic" w:hAnsi="Century Gothic"/>
+          <w:sz w:val="20"/>
+          <w:szCs w:val="20"/>
+        </w:rPr>
+        <w:t>with accuracy</w:t>
+      </w:r>
+      <w:r>
+        <w:rPr>
+          <w:rFonts w:ascii="Century Gothic" w:hAnsi="Century Gothic"/>
+          <w:sz w:val="20"/>
+          <w:szCs w:val="20"/>
+        </w:rPr>
+        <w:t xml:space="preserve"> and precision</w:t>
+      </w:r>
+      <w:r>
+        <w:rPr>
+          <w:rFonts w:ascii="Century Gothic" w:hAnsi="Century Gothic"/>
+          <w:sz w:val="20"/>
+          <w:szCs w:val="20"/>
+        </w:rPr>
+        <w:t>, among others</w:t>
+      </w:r>
+      <w:r>
+        <w:rPr>
+          <w:rFonts w:ascii="Century Gothic" w:hAnsi="Century Gothic"/>
+          <w:sz w:val="20"/>
+          <w:szCs w:val="20"/>
+        </w:rPr>
+        <w:t xml:space="preserve">. </w:t>
+      </w:r>
+      <w:r>
+        <w:rPr>
+          <w:rFonts w:ascii="Century Gothic" w:hAnsi="Century Gothic"/>
+          <w:sz w:val="20"/>
+          <w:szCs w:val="20"/>
+        </w:rPr>
+        <w:t>But AI in contrary also poses possible threats and risks. Some</w:t>
+      </w:r>
+      <w:r>
+        <w:rPr>
+          <w:rFonts w:ascii="Century Gothic" w:hAnsi="Century Gothic"/>
+          <w:sz w:val="20"/>
+          <w:szCs w:val="20"/>
+        </w:rPr>
+        <w:t xml:space="preserve"> </w:t>
+      </w:r>
+      <w:r>
+        <w:rPr>
+          <w:rFonts w:ascii="Century Gothic" w:hAnsi="Century Gothic"/>
+          <w:sz w:val="20"/>
+          <w:szCs w:val="20"/>
+        </w:rPr>
+        <w:t xml:space="preserve">examples of these threats are job displacements, unemployment, </w:t>
+      </w:r>
+      <w:r>
+        <w:rPr>
+          <w:rFonts w:ascii="Century Gothic" w:hAnsi="Century Gothic"/>
+          <w:sz w:val="20"/>
+          <w:szCs w:val="20"/>
+        </w:rPr>
+        <w:t>ethical concerns, and safety risks, among others.</w:t>
+      </w:r>
     </w:p>
     <w:p>
       <w:pPr>
         <w:spacing w:line="360" w:lineRule="auto"/>
-        <w:rPr>
-          <w:rFonts w:ascii="Century Gothic" w:hAnsi="Century Gothic"/>
-          <w:b/>
-          <w:bCs/>
-          <w:sz w:val="20"/>
-          <w:szCs w:val="20"/>
-        </w:rPr>
-      </w:pPr>
-      <w:r>
-        <w:rPr>
-          <w:rFonts w:ascii="Century Gothic" w:hAnsi="Century Gothic"/>
-          <w:b/>
-          <w:bCs/>
-          <w:sz w:val="20"/>
-          <w:szCs w:val="20"/>
-        </w:rPr>
-        <w:t>Recommendation</w:t>
+        <w:ind w:firstLine="720"/>
+        <w:jc w:val="both"/>
+        <w:rPr>
+          <w:rFonts w:ascii="Century Gothic" w:hAnsi="Century Gothic"/>
+          <w:sz w:val="20"/>
+          <w:szCs w:val="20"/>
+        </w:rPr>
+      </w:pPr>
+      <w:r>
+        <w:rPr>
+          <w:rFonts w:ascii="Century Gothic" w:hAnsi="Century Gothic"/>
+          <w:sz w:val="20"/>
+          <w:szCs w:val="20"/>
+        </w:rPr>
+        <w:t>Given the</w:t>
+      </w:r>
+      <w:r>
+        <w:rPr>
+          <w:rFonts w:ascii="Century Gothic" w:hAnsi="Century Gothic"/>
+          <w:sz w:val="20"/>
+          <w:szCs w:val="20"/>
+        </w:rPr>
+        <w:t xml:space="preserve"> </w:t>
+      </w:r>
+      <w:r>
+        <w:rPr>
+          <w:rFonts w:ascii="Century Gothic" w:hAnsi="Century Gothic"/>
+          <w:sz w:val="20"/>
+          <w:szCs w:val="20"/>
+        </w:rPr>
+        <w:t>various</w:t>
+      </w:r>
+      <w:r>
+        <w:rPr>
+          <w:rFonts w:ascii="Century Gothic" w:hAnsi="Century Gothic"/>
+          <w:sz w:val="20"/>
+          <w:szCs w:val="20"/>
+        </w:rPr>
+        <w:t xml:space="preserve"> potential benefits </w:t>
+      </w:r>
+      <w:r>
+        <w:rPr>
+          <w:rFonts w:ascii="Century Gothic" w:hAnsi="Century Gothic"/>
+          <w:sz w:val="20"/>
+          <w:szCs w:val="20"/>
+        </w:rPr>
+        <w:t xml:space="preserve">and risks </w:t>
+      </w:r>
+      <w:r>
+        <w:rPr>
+          <w:rFonts w:ascii="Century Gothic" w:hAnsi="Century Gothic"/>
+          <w:sz w:val="20"/>
+          <w:szCs w:val="20"/>
+        </w:rPr>
+        <w:t xml:space="preserve">associated with the development and </w:t>
+      </w:r>
+      <w:r>
+        <w:rPr>
+          <w:rFonts w:ascii="Century Gothic" w:hAnsi="Century Gothic"/>
+          <w:sz w:val="20"/>
+          <w:szCs w:val="20"/>
+        </w:rPr>
+        <w:t xml:space="preserve">integration of Artificial Intelligence in </w:t>
+      </w:r>
+      <w:r>
+        <w:rPr>
+          <w:rFonts w:ascii="Century Gothic" w:hAnsi="Century Gothic"/>
+          <w:sz w:val="20"/>
+          <w:szCs w:val="20"/>
+        </w:rPr>
+        <w:t>various</w:t>
+      </w:r>
+      <w:r>
+        <w:rPr>
+          <w:rFonts w:ascii="Century Gothic" w:hAnsi="Century Gothic"/>
+          <w:sz w:val="20"/>
+          <w:szCs w:val="20"/>
+        </w:rPr>
+        <w:t xml:space="preserve"> fields</w:t>
+      </w:r>
+      <w:r>
+        <w:rPr>
+          <w:rFonts w:ascii="Century Gothic" w:hAnsi="Century Gothic"/>
+          <w:sz w:val="20"/>
+          <w:szCs w:val="20"/>
+        </w:rPr>
+        <w:t>, i</w:t>
+      </w:r>
+      <w:r>
+        <w:rPr>
+          <w:rFonts w:ascii="Century Gothic" w:hAnsi="Century Gothic"/>
+          <w:sz w:val="20"/>
+          <w:szCs w:val="20"/>
+        </w:rPr>
+        <w:t xml:space="preserve">t is important for people to </w:t>
+      </w:r>
+      <w:r>
+        <w:rPr>
+          <w:rFonts w:ascii="Century Gothic" w:hAnsi="Century Gothic"/>
+          <w:sz w:val="20"/>
+          <w:szCs w:val="20"/>
+        </w:rPr>
+        <w:t>carefully</w:t>
+      </w:r>
+      <w:r>
+        <w:rPr>
+          <w:rFonts w:ascii="Century Gothic" w:hAnsi="Century Gothic"/>
+          <w:sz w:val="20"/>
+          <w:szCs w:val="20"/>
+        </w:rPr>
+        <w:t xml:space="preserve"> consider the</w:t>
+      </w:r>
+      <w:r>
+        <w:rPr>
+          <w:rFonts w:ascii="Century Gothic" w:hAnsi="Century Gothic"/>
+          <w:sz w:val="20"/>
+          <w:szCs w:val="20"/>
+        </w:rPr>
+        <w:t xml:space="preserve"> impact</w:t>
+      </w:r>
+      <w:r>
+        <w:rPr>
+          <w:rFonts w:ascii="Century Gothic" w:hAnsi="Century Gothic"/>
+          <w:sz w:val="20"/>
+          <w:szCs w:val="20"/>
+        </w:rPr>
+        <w:t xml:space="preserve"> of Artificial Intelligence and take steps to reduce potential risks while maximizing the benefits.</w:t>
+      </w:r>
+      <w:r>
+        <w:rPr>
+          <w:rFonts w:ascii="Century Gothic" w:hAnsi="Century Gothic"/>
+          <w:sz w:val="20"/>
+          <w:szCs w:val="20"/>
+        </w:rPr>
+        <w:t xml:space="preserve"> </w:t>
+      </w:r>
+      <w:r>
+        <w:rPr>
+          <w:rFonts w:ascii="Century Gothic" w:hAnsi="Century Gothic"/>
+          <w:sz w:val="20"/>
+          <w:szCs w:val="20"/>
+        </w:rPr>
+        <w:t>Some</w:t>
+      </w:r>
+      <w:r>
+        <w:rPr>
+          <w:rFonts w:ascii="Century Gothic" w:hAnsi="Century Gothic"/>
+          <w:sz w:val="20"/>
+          <w:szCs w:val="20"/>
+        </w:rPr>
+        <w:t xml:space="preserve"> possible approaches to address these concerns include:</w:t>
       </w:r>
     </w:p>
     <w:p>
       <w:pPr>
+        <w:pStyle w:val="ListParagraph"/>
+        <w:numPr>
+          <w:ilvl w:val="0"/>
+          <w:numId w:val="1"/>
+        </w:numPr>
         <w:spacing w:line="360" w:lineRule="auto"/>
-        <w:ind w:firstLine="720"/>
-        <w:rPr>
-          <w:rFonts w:ascii="Century Gothic" w:hAnsi="Century Gothic"/>
-          <w:sz w:val="20"/>
-          <w:szCs w:val="20"/>
-        </w:rPr>
-      </w:pPr>
-      <w:r>
-        <w:rPr>
-          <w:rFonts w:ascii="Century Gothic" w:hAnsi="Century Gothic"/>
-          <w:sz w:val="20"/>
-          <w:szCs w:val="20"/>
-        </w:rPr>
-        <w:t xml:space="preserve">From </w:t>
-      </w:r>
-      <w:r>
-        <w:rPr>
-          <w:rFonts w:ascii="Century Gothic" w:hAnsi="Century Gothic"/>
-          <w:sz w:val="20"/>
-          <w:szCs w:val="20"/>
-        </w:rPr>
-        <w:t>once-</w:t>
-      </w:r>
-      <w:r>
-        <w:rPr>
-          <w:rFonts w:ascii="Century Gothic" w:hAnsi="Century Gothic"/>
-          <w:sz w:val="20"/>
-          <w:szCs w:val="20"/>
-        </w:rPr>
-        <w:t xml:space="preserve">science </w:t>
-      </w:r>
-      <w:r>
-        <w:rPr>
-          <w:rFonts w:ascii="Century Gothic" w:hAnsi="Century Gothic"/>
-          <w:sz w:val="20"/>
-          <w:szCs w:val="20"/>
-        </w:rPr>
-        <w:t xml:space="preserve">fictional ideas </w:t>
-      </w:r>
-      <w:r>
-        <w:rPr>
-          <w:rFonts w:ascii="Century Gothic" w:hAnsi="Century Gothic"/>
-          <w:sz w:val="20"/>
-          <w:szCs w:val="20"/>
-        </w:rPr>
-        <w:t xml:space="preserve">seen in </w:t>
-      </w:r>
-      <w:r>
-        <w:rPr>
-          <w:rFonts w:ascii="Century Gothic" w:hAnsi="Century Gothic"/>
-          <w:sz w:val="20"/>
-          <w:szCs w:val="20"/>
-        </w:rPr>
-        <w:t xml:space="preserve">movies and stories </w:t>
-      </w:r>
-      <w:r>
-        <w:rPr>
-          <w:rFonts w:ascii="Century Gothic" w:hAnsi="Century Gothic"/>
-          <w:sz w:val="20"/>
-          <w:szCs w:val="20"/>
-        </w:rPr>
-        <w:t xml:space="preserve">to </w:t>
-      </w:r>
-      <w:r>
-        <w:rPr>
-          <w:rFonts w:ascii="Century Gothic" w:hAnsi="Century Gothic"/>
-          <w:sz w:val="20"/>
-          <w:szCs w:val="20"/>
-        </w:rPr>
-        <w:t xml:space="preserve">an integral part of the everyday lives. </w:t>
-      </w:r>
-      <w:r>
-        <w:rPr>
-          <w:rFonts w:ascii="Century Gothic" w:hAnsi="Century Gothic"/>
-          <w:sz w:val="20"/>
-          <w:szCs w:val="20"/>
-        </w:rPr>
-        <w:t xml:space="preserve">The </w:t>
-      </w:r>
-      <w:r>
-        <w:rPr>
-          <w:rFonts w:ascii="Century Gothic" w:hAnsi="Century Gothic"/>
-          <w:sz w:val="20"/>
-          <w:szCs w:val="20"/>
-        </w:rPr>
-        <w:t xml:space="preserve">adaptation and usage of </w:t>
-      </w:r>
-      <w:r>
-        <w:rPr>
-          <w:rFonts w:ascii="Century Gothic" w:hAnsi="Century Gothic"/>
-          <w:sz w:val="20"/>
-          <w:szCs w:val="20"/>
-        </w:rPr>
-        <w:t>Artificial Intelligence in the field of Robotics</w:t>
-      </w:r>
-      <w:r>
-        <w:rPr>
-          <w:rFonts w:ascii="Century Gothic" w:hAnsi="Century Gothic"/>
-          <w:sz w:val="20"/>
-          <w:szCs w:val="20"/>
-        </w:rPr>
-        <w:t xml:space="preserve"> have </w:t>
-      </w:r>
-      <w:r>
-        <w:rPr>
-          <w:rFonts w:ascii="Century Gothic" w:hAnsi="Century Gothic"/>
-          <w:sz w:val="20"/>
-          <w:szCs w:val="20"/>
-        </w:rPr>
-        <w:t xml:space="preserve">continuously </w:t>
-      </w:r>
-      <w:r>
-        <w:rPr>
-          <w:rFonts w:ascii="Century Gothic" w:hAnsi="Century Gothic"/>
-          <w:sz w:val="20"/>
-          <w:szCs w:val="20"/>
-        </w:rPr>
-        <w:t>becom</w:t>
-      </w:r>
-      <w:r>
-        <w:rPr>
-          <w:rFonts w:ascii="Century Gothic" w:hAnsi="Century Gothic"/>
-          <w:sz w:val="20"/>
-          <w:szCs w:val="20"/>
-        </w:rPr>
-        <w:t>ing</w:t>
-      </w:r>
-      <w:r>
-        <w:rPr>
-          <w:rFonts w:ascii="Century Gothic" w:hAnsi="Century Gothic"/>
-          <w:sz w:val="20"/>
-          <w:szCs w:val="20"/>
-        </w:rPr>
-        <w:t xml:space="preserve"> more</w:t>
-      </w:r>
-      <w:r>
-        <w:rPr>
-          <w:rFonts w:ascii="Century Gothic" w:hAnsi="Century Gothic"/>
-          <w:sz w:val="20"/>
-          <w:szCs w:val="20"/>
-        </w:rPr>
-        <w:t xml:space="preserve"> prominent </w:t>
-      </w:r>
-      <w:r>
-        <w:rPr>
-          <w:rFonts w:ascii="Century Gothic" w:hAnsi="Century Gothic"/>
-          <w:sz w:val="20"/>
-          <w:szCs w:val="20"/>
-        </w:rPr>
-        <w:t>and rapidly growing</w:t>
-      </w:r>
-      <w:r>
-        <w:rPr>
-          <w:rFonts w:ascii="Century Gothic" w:hAnsi="Century Gothic"/>
-          <w:sz w:val="20"/>
-          <w:szCs w:val="20"/>
-        </w:rPr>
-        <w:t xml:space="preserve"> </w:t>
-      </w:r>
-      <w:r>
-        <w:rPr>
-          <w:rFonts w:ascii="Century Gothic" w:hAnsi="Century Gothic"/>
-          <w:sz w:val="20"/>
-          <w:szCs w:val="20"/>
-        </w:rPr>
-        <w:t xml:space="preserve">in today’s </w:t>
-      </w:r>
-      <w:r>
-        <w:rPr>
-          <w:rFonts w:ascii="Century Gothic" w:hAnsi="Century Gothic"/>
-          <w:sz w:val="20"/>
-          <w:szCs w:val="20"/>
-        </w:rPr>
-        <w:t>generation and</w:t>
-      </w:r>
-      <w:r>
-        <w:rPr>
-          <w:rFonts w:ascii="Century Gothic" w:hAnsi="Century Gothic"/>
-          <w:sz w:val="20"/>
-          <w:szCs w:val="20"/>
-        </w:rPr>
-        <w:t xml:space="preserve"> society</w:t>
-      </w:r>
-      <w:r>
-        <w:rPr>
-          <w:rFonts w:ascii="Century Gothic" w:hAnsi="Century Gothic"/>
-          <w:sz w:val="20"/>
-          <w:szCs w:val="20"/>
-        </w:rPr>
-        <w:t xml:space="preserve">. </w:t>
+        <w:jc w:val="both"/>
+        <w:rPr>
+          <w:rFonts w:ascii="Century Gothic" w:hAnsi="Century Gothic"/>
+          <w:sz w:val="20"/>
+          <w:szCs w:val="20"/>
+        </w:rPr>
+      </w:pPr>
+      <w:r>
+        <w:rPr>
+          <w:rFonts w:ascii="Century Gothic" w:hAnsi="Century Gothic"/>
+          <w:sz w:val="20"/>
+          <w:szCs w:val="20"/>
+        </w:rPr>
+        <w:t>Consider ethical</w:t>
+      </w:r>
+      <w:r>
+        <w:rPr>
+          <w:rFonts w:ascii="Century Gothic" w:hAnsi="Century Gothic"/>
+          <w:sz w:val="20"/>
+          <w:szCs w:val="20"/>
+        </w:rPr>
+        <w:t xml:space="preserve"> guidelines – </w:t>
+      </w:r>
+      <w:r>
+        <w:rPr>
+          <w:rFonts w:ascii="Century Gothic" w:hAnsi="Century Gothic"/>
+          <w:sz w:val="20"/>
+          <w:szCs w:val="20"/>
+        </w:rPr>
+        <w:t>All aspects of AI</w:t>
+      </w:r>
+      <w:r>
+        <w:rPr>
+          <w:rFonts w:ascii="Century Gothic" w:hAnsi="Century Gothic"/>
+          <w:sz w:val="20"/>
+          <w:szCs w:val="20"/>
+        </w:rPr>
+        <w:t xml:space="preserve"> usage and development </w:t>
+      </w:r>
+      <w:r>
+        <w:rPr>
+          <w:rFonts w:ascii="Century Gothic" w:hAnsi="Century Gothic"/>
+          <w:sz w:val="20"/>
+          <w:szCs w:val="20"/>
+        </w:rPr>
+        <w:t>must follow</w:t>
+      </w:r>
+      <w:r>
+        <w:rPr>
+          <w:rFonts w:ascii="Century Gothic" w:hAnsi="Century Gothic"/>
+          <w:sz w:val="20"/>
+          <w:szCs w:val="20"/>
+        </w:rPr>
+        <w:t xml:space="preserve"> ethical guidelines to ensure that it is used </w:t>
+      </w:r>
+      <w:r>
+        <w:rPr>
+          <w:rFonts w:ascii="Century Gothic" w:hAnsi="Century Gothic"/>
+          <w:sz w:val="20"/>
+          <w:szCs w:val="20"/>
+        </w:rPr>
+        <w:t xml:space="preserve">accordingly for the </w:t>
+      </w:r>
+      <w:r>
+        <w:rPr>
+          <w:rFonts w:ascii="Century Gothic" w:hAnsi="Century Gothic"/>
+          <w:sz w:val="20"/>
+          <w:szCs w:val="20"/>
+        </w:rPr>
+        <w:t xml:space="preserve">benefit </w:t>
+      </w:r>
+      <w:r>
+        <w:rPr>
+          <w:rFonts w:ascii="Century Gothic" w:hAnsi="Century Gothic"/>
+          <w:sz w:val="20"/>
+          <w:szCs w:val="20"/>
+        </w:rPr>
+        <w:t>of society.</w:t>
       </w:r>
     </w:p>
     <w:p>
       <w:pPr>
-        <w:rPr>
-          <w:rFonts w:ascii="Century Gothic" w:hAnsi="Century Gothic"/>
-          <w:sz w:val="20"/>
-          <w:szCs w:val="20"/>
-        </w:rPr>
-      </w:pPr>
+        <w:pStyle w:val="ListParagraph"/>
+        <w:numPr>
+          <w:ilvl w:val="0"/>
+          <w:numId w:val="1"/>
+        </w:numPr>
+        <w:spacing w:line="360" w:lineRule="auto"/>
+        <w:jc w:val="both"/>
+        <w:rPr>
+          <w:rFonts w:ascii="Century Gothic" w:hAnsi="Century Gothic"/>
+          <w:sz w:val="20"/>
+          <w:szCs w:val="20"/>
+        </w:rPr>
+      </w:pPr>
+      <w:r>
+        <w:rPr>
+          <w:rFonts w:ascii="Century Gothic" w:hAnsi="Century Gothic"/>
+          <w:sz w:val="20"/>
+          <w:szCs w:val="20"/>
+        </w:rPr>
+        <w:t xml:space="preserve">Establishment of new and/or improvement of existing laws and regulations – </w:t>
+      </w:r>
+      <w:r>
+        <w:rPr>
+          <w:rFonts w:ascii="Century Gothic" w:hAnsi="Century Gothic"/>
+          <w:sz w:val="20"/>
+          <w:szCs w:val="20"/>
+        </w:rPr>
+        <w:t>The introduction of laws and regulations</w:t>
+      </w:r>
+      <w:r>
+        <w:rPr>
+          <w:rFonts w:ascii="Century Gothic" w:hAnsi="Century Gothic"/>
+          <w:sz w:val="20"/>
+          <w:szCs w:val="20"/>
+        </w:rPr>
+        <w:t xml:space="preserve"> can help </w:t>
+      </w:r>
+      <w:r>
+        <w:rPr>
+          <w:rFonts w:ascii="Century Gothic" w:hAnsi="Century Gothic"/>
+          <w:sz w:val="20"/>
+          <w:szCs w:val="20"/>
+        </w:rPr>
+        <w:t>establish</w:t>
+      </w:r>
+      <w:r>
+        <w:rPr>
+          <w:rFonts w:ascii="Century Gothic" w:hAnsi="Century Gothic"/>
+          <w:sz w:val="20"/>
+          <w:szCs w:val="20"/>
+        </w:rPr>
+        <w:t xml:space="preserve"> the responsible and within ethical reason development and implementation of this technology, with due consideration </w:t>
+      </w:r>
+      <w:r>
+        <w:rPr>
+          <w:rFonts w:ascii="Century Gothic" w:hAnsi="Century Gothic"/>
+          <w:sz w:val="20"/>
+          <w:szCs w:val="20"/>
+        </w:rPr>
+        <w:t>of the possible</w:t>
+      </w:r>
+      <w:r>
+        <w:rPr>
+          <w:rFonts w:ascii="Century Gothic" w:hAnsi="Century Gothic"/>
+          <w:sz w:val="20"/>
+          <w:szCs w:val="20"/>
+        </w:rPr>
+        <w:t xml:space="preserve"> risks and consequences.</w:t>
+      </w:r>
+    </w:p>
+    <w:p>
+      <w:pPr>
+        <w:pStyle w:val="ListParagraph"/>
+        <w:numPr>
+          <w:ilvl w:val="0"/>
+          <w:numId w:val="1"/>
+        </w:numPr>
+        <w:spacing w:line="360" w:lineRule="auto"/>
+        <w:jc w:val="both"/>
+        <w:rPr>
+          <w:rFonts w:ascii="Century Gothic" w:hAnsi="Century Gothic"/>
+          <w:sz w:val="20"/>
+          <w:szCs w:val="20"/>
+        </w:rPr>
+      </w:pPr>
+      <w:r>
+        <w:rPr>
+          <w:rFonts w:ascii="Century Gothic" w:hAnsi="Century Gothic"/>
+          <w:sz w:val="20"/>
+          <w:szCs w:val="20"/>
+        </w:rPr>
+        <w:t xml:space="preserve">Constant monitoring and evaluation – </w:t>
+      </w:r>
+      <w:r>
+        <w:rPr>
+          <w:rFonts w:ascii="Century Gothic" w:hAnsi="Century Gothic"/>
+          <w:sz w:val="20"/>
+          <w:szCs w:val="20"/>
+        </w:rPr>
+        <w:t>The us</w:t>
+      </w:r>
+      <w:r>
+        <w:rPr>
+          <w:rFonts w:ascii="Century Gothic" w:hAnsi="Century Gothic"/>
+          <w:sz w:val="20"/>
+          <w:szCs w:val="20"/>
+        </w:rPr>
+        <w:t>e</w:t>
+      </w:r>
+      <w:r>
+        <w:rPr>
+          <w:rFonts w:ascii="Century Gothic" w:hAnsi="Century Gothic"/>
+          <w:sz w:val="20"/>
+          <w:szCs w:val="20"/>
+        </w:rPr>
+        <w:t xml:space="preserve"> of AI should be constantly monitored and evaluated to </w:t>
+      </w:r>
+      <w:r>
+        <w:rPr>
+          <w:rFonts w:ascii="Century Gothic" w:hAnsi="Century Gothic"/>
+          <w:sz w:val="20"/>
+          <w:szCs w:val="20"/>
+        </w:rPr>
+        <w:t>ensure</w:t>
+      </w:r>
+      <w:r>
+        <w:rPr>
+          <w:rFonts w:ascii="Century Gothic" w:hAnsi="Century Gothic"/>
+          <w:sz w:val="20"/>
+          <w:szCs w:val="20"/>
+        </w:rPr>
+        <w:t xml:space="preserve"> that it is </w:t>
+      </w:r>
+      <w:r>
+        <w:rPr>
+          <w:rFonts w:ascii="Century Gothic" w:hAnsi="Century Gothic"/>
+          <w:sz w:val="20"/>
+          <w:szCs w:val="20"/>
+        </w:rPr>
+        <w:t>safe to use</w:t>
+      </w:r>
+      <w:r>
+        <w:rPr>
+          <w:rFonts w:ascii="Century Gothic" w:hAnsi="Century Gothic"/>
+          <w:sz w:val="20"/>
+          <w:szCs w:val="20"/>
+        </w:rPr>
+        <w:t xml:space="preserve"> and </w:t>
+      </w:r>
+      <w:r>
+        <w:rPr>
+          <w:rFonts w:ascii="Century Gothic" w:hAnsi="Century Gothic"/>
+          <w:sz w:val="20"/>
+          <w:szCs w:val="20"/>
+        </w:rPr>
+        <w:t>free from the possibility of error.</w:t>
+      </w:r>
+    </w:p>
+    <w:p>
+      <w:pPr>
+        <w:pStyle w:val="ListParagraph"/>
+        <w:numPr>
+          <w:ilvl w:val="0"/>
+          <w:numId w:val="1"/>
+        </w:numPr>
+        <w:spacing w:line="360" w:lineRule="auto"/>
+        <w:jc w:val="both"/>
+        <w:rPr>
+          <w:rFonts w:ascii="Century Gothic" w:hAnsi="Century Gothic"/>
+          <w:sz w:val="20"/>
+          <w:szCs w:val="20"/>
+        </w:rPr>
+      </w:pPr>
+      <w:r>
+        <w:rPr>
+          <w:rFonts w:ascii="Century Gothic" w:hAnsi="Century Gothic"/>
+          <w:sz w:val="20"/>
+          <w:szCs w:val="20"/>
+        </w:rPr>
+        <w:t xml:space="preserve">Be prepared and anticipate potential issues and risks – It can help minimize the impact, if one is prepared and anticipated the potential risks accompanying this type of technological advancement. This includes identifying and addressing existing and/or </w:t>
+      </w:r>
+      <w:r>
+        <w:rPr>
+          <w:rFonts w:ascii="Century Gothic" w:hAnsi="Century Gothic"/>
+          <w:sz w:val="20"/>
+          <w:szCs w:val="20"/>
+        </w:rPr>
+        <w:t xml:space="preserve">potential security </w:t>
+      </w:r>
+      <w:r>
+        <w:rPr>
+          <w:rFonts w:ascii="Century Gothic" w:hAnsi="Century Gothic"/>
+          <w:sz w:val="20"/>
+          <w:szCs w:val="20"/>
+        </w:rPr>
+        <w:t xml:space="preserve">risks, and investing in </w:t>
+      </w:r>
+      <w:r>
+        <w:rPr>
+          <w:rFonts w:ascii="Century Gothic" w:hAnsi="Century Gothic"/>
+          <w:sz w:val="20"/>
+          <w:szCs w:val="20"/>
+        </w:rPr>
+        <w:t>research</w:t>
+      </w:r>
+      <w:r>
+        <w:rPr>
+          <w:rFonts w:ascii="Century Gothic" w:hAnsi="Century Gothic"/>
+          <w:sz w:val="20"/>
+          <w:szCs w:val="20"/>
+        </w:rPr>
+        <w:t xml:space="preserve"> to stay ahead of </w:t>
+      </w:r>
+      <w:r>
+        <w:rPr>
+          <w:rFonts w:ascii="Century Gothic" w:hAnsi="Century Gothic"/>
+          <w:sz w:val="20"/>
+          <w:szCs w:val="20"/>
+        </w:rPr>
+        <w:t>new</w:t>
+      </w:r>
+      <w:r>
+        <w:rPr>
+          <w:rFonts w:ascii="Century Gothic" w:hAnsi="Century Gothic"/>
+          <w:sz w:val="20"/>
+          <w:szCs w:val="20"/>
+        </w:rPr>
+        <w:t xml:space="preserve"> threats.</w:t>
+      </w:r>
+    </w:p>
+    <w:p>
+      <w:pPr>
+        <w:spacing w:line="360" w:lineRule="auto"/>
+        <w:jc w:val="both"/>
+        <w:rPr>
+          <w:rFonts w:ascii="Century Gothic" w:hAnsi="Century Gothic"/>
+          <w:sz w:val="20"/>
+          <w:szCs w:val="20"/>
+        </w:rPr>
+      </w:pPr>
+      <w:r>
+        <w:rPr>
+          <w:rFonts w:ascii="Century Gothic" w:hAnsi="Century Gothic"/>
+          <w:sz w:val="20"/>
+          <w:szCs w:val="20"/>
+        </w:rPr>
+        <w:t>F</w:t>
+      </w:r>
+      <w:r>
+        <w:rPr>
+          <w:rFonts w:ascii="Century Gothic" w:hAnsi="Century Gothic"/>
+          <w:sz w:val="20"/>
+          <w:szCs w:val="20"/>
+        </w:rPr>
+        <w:t xml:space="preserve">rom robotics </w:t>
+      </w:r>
+      <w:r>
+        <w:rPr>
+          <w:rFonts w:ascii="Century Gothic" w:hAnsi="Century Gothic"/>
+          <w:sz w:val="20"/>
+          <w:szCs w:val="20"/>
+        </w:rPr>
+        <w:t xml:space="preserve">and health </w:t>
+      </w:r>
+      <w:r>
+        <w:rPr>
+          <w:rFonts w:ascii="Century Gothic" w:hAnsi="Century Gothic"/>
+          <w:sz w:val="20"/>
+          <w:szCs w:val="20"/>
+        </w:rPr>
+        <w:t xml:space="preserve">to </w:t>
+      </w:r>
+      <w:r>
+        <w:rPr>
+          <w:rFonts w:ascii="Century Gothic" w:hAnsi="Century Gothic"/>
+          <w:sz w:val="20"/>
+          <w:szCs w:val="20"/>
+        </w:rPr>
+        <w:t>business</w:t>
+      </w:r>
+      <w:r>
+        <w:rPr>
+          <w:rFonts w:ascii="Century Gothic" w:hAnsi="Century Gothic"/>
+          <w:sz w:val="20"/>
+          <w:szCs w:val="20"/>
+        </w:rPr>
+        <w:t xml:space="preserve"> and education</w:t>
+      </w:r>
+      <w:r>
+        <w:rPr>
+          <w:rFonts w:ascii="Century Gothic" w:hAnsi="Century Gothic"/>
+          <w:sz w:val="20"/>
+          <w:szCs w:val="20"/>
+        </w:rPr>
+        <w:t>,</w:t>
+      </w:r>
+      <w:r>
+        <w:rPr>
+          <w:rFonts w:ascii="Century Gothic" w:hAnsi="Century Gothic"/>
+          <w:sz w:val="20"/>
+          <w:szCs w:val="20"/>
+        </w:rPr>
+        <w:t xml:space="preserve"> </w:t>
+      </w:r>
+      <w:r>
+        <w:rPr>
+          <w:rFonts w:ascii="Century Gothic" w:hAnsi="Century Gothic"/>
+          <w:sz w:val="20"/>
+          <w:szCs w:val="20"/>
+        </w:rPr>
+        <w:t>A</w:t>
+      </w:r>
+      <w:r>
+        <w:rPr>
+          <w:rFonts w:ascii="Century Gothic" w:hAnsi="Century Gothic"/>
+          <w:sz w:val="20"/>
+          <w:szCs w:val="20"/>
+        </w:rPr>
+        <w:t>rtificial Intelligence</w:t>
+      </w:r>
+      <w:r>
+        <w:rPr>
+          <w:rFonts w:ascii="Century Gothic" w:hAnsi="Century Gothic"/>
+          <w:sz w:val="20"/>
+          <w:szCs w:val="20"/>
+        </w:rPr>
+        <w:t xml:space="preserve"> is evolving</w:t>
+      </w:r>
+      <w:r>
+        <w:rPr>
+          <w:rFonts w:ascii="Century Gothic" w:hAnsi="Century Gothic"/>
+          <w:sz w:val="20"/>
+          <w:szCs w:val="20"/>
+        </w:rPr>
+        <w:t xml:space="preserve"> rapidly in a short </w:t>
+      </w:r>
+      <w:r>
+        <w:rPr>
+          <w:rFonts w:ascii="Century Gothic" w:hAnsi="Century Gothic"/>
+          <w:sz w:val="20"/>
+          <w:szCs w:val="20"/>
+        </w:rPr>
+        <w:t>period</w:t>
+      </w:r>
+      <w:r>
+        <w:rPr>
+          <w:rFonts w:ascii="Century Gothic" w:hAnsi="Century Gothic"/>
+          <w:sz w:val="20"/>
+          <w:szCs w:val="20"/>
+        </w:rPr>
+        <w:t xml:space="preserve"> of time</w:t>
+      </w:r>
+      <w:r>
+        <w:rPr>
+          <w:rFonts w:ascii="Century Gothic" w:hAnsi="Century Gothic"/>
+          <w:sz w:val="20"/>
+          <w:szCs w:val="20"/>
+        </w:rPr>
+        <w:t xml:space="preserve"> and </w:t>
+      </w:r>
+      <w:r>
+        <w:rPr>
+          <w:rFonts w:ascii="Century Gothic" w:hAnsi="Century Gothic"/>
+          <w:sz w:val="20"/>
+          <w:szCs w:val="20"/>
+        </w:rPr>
+        <w:t>it</w:t>
+      </w:r>
+      <w:r>
+        <w:rPr>
+          <w:rFonts w:ascii="Century Gothic" w:hAnsi="Century Gothic"/>
+          <w:sz w:val="20"/>
+          <w:szCs w:val="20"/>
+        </w:rPr>
+        <w:t>s</w:t>
+      </w:r>
+      <w:r>
+        <w:rPr>
+          <w:rFonts w:ascii="Century Gothic" w:hAnsi="Century Gothic"/>
+          <w:sz w:val="20"/>
+          <w:szCs w:val="20"/>
+        </w:rPr>
+        <w:t xml:space="preserve"> applications are limitless</w:t>
+      </w:r>
+      <w:r>
+        <w:rPr>
+          <w:rFonts w:ascii="Century Gothic" w:hAnsi="Century Gothic"/>
+          <w:sz w:val="20"/>
+          <w:szCs w:val="20"/>
+        </w:rPr>
+        <w:t>.</w:t>
+      </w:r>
+      <w:r>
+        <w:rPr>
+          <w:rFonts w:ascii="Century Gothic" w:hAnsi="Century Gothic"/>
+          <w:sz w:val="20"/>
+          <w:szCs w:val="20"/>
+        </w:rPr>
+        <w:t xml:space="preserve"> </w:t>
+      </w:r>
+      <w:r>
+        <w:rPr>
+          <w:rFonts w:ascii="Century Gothic" w:hAnsi="Century Gothic"/>
+          <w:sz w:val="20"/>
+          <w:szCs w:val="20"/>
+        </w:rPr>
+        <w:t xml:space="preserve">It has the potential to </w:t>
+      </w:r>
+      <w:r>
+        <w:rPr>
+          <w:rFonts w:ascii="Century Gothic" w:hAnsi="Century Gothic"/>
+          <w:sz w:val="20"/>
+          <w:szCs w:val="20"/>
+        </w:rPr>
+        <w:t>create new opportunities</w:t>
+      </w:r>
+      <w:r>
+        <w:rPr>
+          <w:rFonts w:ascii="Century Gothic" w:hAnsi="Century Gothic"/>
+          <w:sz w:val="20"/>
+          <w:szCs w:val="20"/>
+        </w:rPr>
+        <w:t xml:space="preserve"> to</w:t>
+      </w:r>
+      <w:r>
+        <w:rPr>
+          <w:rFonts w:ascii="Century Gothic" w:hAnsi="Century Gothic"/>
+          <w:sz w:val="20"/>
+          <w:szCs w:val="20"/>
+        </w:rPr>
+        <w:t xml:space="preserve"> improve our lives, and </w:t>
+      </w:r>
+      <w:r>
+        <w:rPr>
+          <w:rFonts w:ascii="Century Gothic" w:hAnsi="Century Gothic"/>
+          <w:sz w:val="20"/>
+          <w:szCs w:val="20"/>
+        </w:rPr>
+        <w:t>to profoundly change and</w:t>
+      </w:r>
+      <w:r>
+        <w:rPr>
+          <w:rFonts w:ascii="Century Gothic" w:hAnsi="Century Gothic"/>
+          <w:sz w:val="20"/>
+          <w:szCs w:val="20"/>
+        </w:rPr>
+        <w:t xml:space="preserve"> transform </w:t>
+      </w:r>
+      <w:r>
+        <w:rPr>
+          <w:rFonts w:ascii="Century Gothic" w:hAnsi="Century Gothic"/>
+          <w:sz w:val="20"/>
+          <w:szCs w:val="20"/>
+        </w:rPr>
+        <w:lastRenderedPageBreak/>
+        <w:t>and change the society we are</w:t>
+      </w:r>
+      <w:r>
+        <w:rPr>
+          <w:rFonts w:ascii="Century Gothic" w:hAnsi="Century Gothic"/>
+          <w:sz w:val="20"/>
+          <w:szCs w:val="20"/>
+        </w:rPr>
+        <w:t xml:space="preserve"> accustomed</w:t>
+      </w:r>
+      <w:r>
+        <w:rPr>
+          <w:rFonts w:ascii="Century Gothic" w:hAnsi="Century Gothic"/>
+          <w:sz w:val="20"/>
+          <w:szCs w:val="20"/>
+        </w:rPr>
+        <w:t xml:space="preserve"> to. </w:t>
+      </w:r>
+      <w:r>
+        <w:rPr>
+          <w:rFonts w:ascii="Century Gothic" w:hAnsi="Century Gothic"/>
+          <w:sz w:val="20"/>
+          <w:szCs w:val="20"/>
+        </w:rPr>
+        <w:t xml:space="preserve">But behind the great potential and benefits of this once-futuristic technology lie potential risks. </w:t>
+      </w:r>
+      <w:r>
+        <w:rPr>
+          <w:rFonts w:ascii="Century Gothic" w:hAnsi="Century Gothic"/>
+          <w:sz w:val="20"/>
+          <w:szCs w:val="20"/>
+        </w:rPr>
+        <w:t>W</w:t>
+      </w:r>
+      <w:r>
+        <w:rPr>
+          <w:rFonts w:ascii="Century Gothic" w:hAnsi="Century Gothic"/>
+          <w:sz w:val="20"/>
+          <w:szCs w:val="20"/>
+        </w:rPr>
+        <w:t xml:space="preserve">ill the integration of AI </w:t>
+      </w:r>
+      <w:r>
+        <w:rPr>
+          <w:rFonts w:ascii="Century Gothic" w:hAnsi="Century Gothic"/>
+          <w:sz w:val="20"/>
+          <w:szCs w:val="20"/>
+        </w:rPr>
+        <w:t xml:space="preserve">be </w:t>
+      </w:r>
+      <w:r>
+        <w:rPr>
+          <w:rFonts w:ascii="Century Gothic" w:hAnsi="Century Gothic"/>
+          <w:sz w:val="20"/>
+          <w:szCs w:val="20"/>
+        </w:rPr>
+        <w:t xml:space="preserve">the answer to the growing </w:t>
+      </w:r>
+      <w:r>
+        <w:rPr>
+          <w:rFonts w:ascii="Century Gothic" w:hAnsi="Century Gothic"/>
+          <w:sz w:val="20"/>
+          <w:szCs w:val="20"/>
+        </w:rPr>
+        <w:t>problems of our current and future societies</w:t>
+      </w:r>
+      <w:r>
+        <w:rPr>
+          <w:rFonts w:ascii="Century Gothic" w:hAnsi="Century Gothic"/>
+          <w:sz w:val="20"/>
+          <w:szCs w:val="20"/>
+        </w:rPr>
+        <w:t>? Or will it threat</w:t>
+      </w:r>
+      <w:r>
+        <w:rPr>
+          <w:rFonts w:ascii="Century Gothic" w:hAnsi="Century Gothic"/>
+          <w:sz w:val="20"/>
+          <w:szCs w:val="20"/>
+        </w:rPr>
+        <w:t>en</w:t>
+      </w:r>
+      <w:r>
+        <w:rPr>
+          <w:rFonts w:ascii="Century Gothic" w:hAnsi="Century Gothic"/>
+          <w:sz w:val="20"/>
+          <w:szCs w:val="20"/>
+        </w:rPr>
+        <w:t xml:space="preserve"> the existence </w:t>
+      </w:r>
+      <w:r>
+        <w:rPr>
+          <w:rFonts w:ascii="Century Gothic" w:hAnsi="Century Gothic"/>
+          <w:sz w:val="20"/>
+          <w:szCs w:val="20"/>
+        </w:rPr>
+        <w:t xml:space="preserve">and survival </w:t>
+      </w:r>
+      <w:r>
+        <w:rPr>
+          <w:rFonts w:ascii="Century Gothic" w:hAnsi="Century Gothic"/>
+          <w:sz w:val="20"/>
+          <w:szCs w:val="20"/>
+        </w:rPr>
+        <w:t xml:space="preserve">of mankind? </w:t>
+      </w:r>
+      <w:r>
+        <w:rPr>
+          <w:rFonts w:ascii="Century Gothic" w:hAnsi="Century Gothic"/>
+          <w:sz w:val="20"/>
+          <w:szCs w:val="20"/>
+        </w:rPr>
+        <w:t>Who</w:t>
+      </w:r>
+      <w:r>
+        <w:rPr>
+          <w:rFonts w:ascii="Century Gothic" w:hAnsi="Century Gothic"/>
+          <w:sz w:val="20"/>
+          <w:szCs w:val="20"/>
+        </w:rPr>
+        <w:t xml:space="preserve"> knows what the future holds. </w:t>
+      </w:r>
       <w:r>
         <w:rPr>
           <w:rFonts w:ascii="Century Gothic" w:hAnsi="Century Gothic"/>
@@ -454,25 +1473,7 @@
           <w:sz w:val="20"/>
           <w:szCs w:val="20"/>
         </w:rPr>
-        <w:t xml:space="preserve">Heaven, W. D. (2023, March 6). The inside story of how </w:t>
-      </w:r>
-      <w:proofErr w:type="spellStart"/>
-      <w:r>
-        <w:rPr>
-          <w:rFonts w:ascii="Century Gothic" w:hAnsi="Century Gothic"/>
-          <w:sz w:val="20"/>
-          <w:szCs w:val="20"/>
-        </w:rPr>
-        <w:t>ChatGPT</w:t>
-      </w:r>
-      <w:proofErr w:type="spellEnd"/>
-      <w:r>
-        <w:rPr>
-          <w:rFonts w:ascii="Century Gothic" w:hAnsi="Century Gothic"/>
-          <w:sz w:val="20"/>
-          <w:szCs w:val="20"/>
-        </w:rPr>
-        <w:t xml:space="preserve"> was built from the people who made it. </w:t>
+        <w:t xml:space="preserve">Duggal, N. (2023). Advantages and Disadvantages of Artificial Intelligence. </w:t>
       </w:r>
       <w:r>
         <w:rPr>
@@ -482,15 +1483,15 @@
           <w:sz w:val="20"/>
           <w:szCs w:val="20"/>
         </w:rPr>
-        <w:t>MIT Technology Review</w:t>
-      </w:r>
-      <w:r>
-        <w:rPr>
-          <w:rFonts w:ascii="Century Gothic" w:hAnsi="Century Gothic"/>
-          <w:sz w:val="20"/>
-          <w:szCs w:val="20"/>
-        </w:rPr>
-        <w:t>. https://www.technologyreview.com/2023/03/03/1069311/inside-story-oral-history-how-chatgpt-built-openai/</w:t>
+        <w:t>Simplilearn.com</w:t>
+      </w:r>
+      <w:r>
+        <w:rPr>
+          <w:rFonts w:ascii="Century Gothic" w:hAnsi="Century Gothic"/>
+          <w:sz w:val="20"/>
+          <w:szCs w:val="20"/>
+        </w:rPr>
+        <w:t>. https://www.simplilearn.com/advantages-and-disadvantages-of-artificial-intelligence-article</w:t>
       </w:r>
     </w:p>
     <w:p>
@@ -510,7 +1511,7 @@
           <w:sz w:val="20"/>
           <w:szCs w:val="20"/>
         </w:rPr>
-        <w:t xml:space="preserve">Jaiswal, S. (2023). Role of Artificial Intelligence and Machine Learning in Robotics. </w:t>
+        <w:t xml:space="preserve">Handley, E. (2022). What are the pros and cons of implementing AI in healthcare? </w:t>
       </w:r>
       <w:r>
         <w:rPr>
@@ -520,15 +1521,15 @@
           <w:sz w:val="20"/>
           <w:szCs w:val="20"/>
         </w:rPr>
-        <w:t>Emeritus - Online Certificate Courses | Diploma Programs</w:t>
-      </w:r>
-      <w:r>
-        <w:rPr>
-          <w:rFonts w:ascii="Century Gothic" w:hAnsi="Century Gothic"/>
-          <w:sz w:val="20"/>
-          <w:szCs w:val="20"/>
-        </w:rPr>
-        <w:t>. https://emeritus.org/in/learn/role-of-artificial-intelligence-and-machine-learning-in-robotics/#:~:text=Precise%20machine%20learning%20processes%20are,on%20unseen%20data%20and%20situations.</w:t>
+        <w:t>Open Access Government</w:t>
+      </w:r>
+      <w:r>
+        <w:rPr>
+          <w:rFonts w:ascii="Century Gothic" w:hAnsi="Century Gothic"/>
+          <w:sz w:val="20"/>
+          <w:szCs w:val="20"/>
+        </w:rPr>
+        <w:t>. https://www.openaccessgovernment.org/what-are-the-pros-and-cons-of-implementing-ai-in-healthcare/140058/#:~:text=Possible%20Security%20Risks,taken%20by%20the%20wrong%20hands.</w:t>
       </w:r>
     </w:p>
     <w:p>
@@ -545,20 +1546,46 @@
       <w:r>
         <w:rPr>
           <w:rFonts w:ascii="Century Gothic" w:hAnsi="Century Gothic"/>
+          <w:sz w:val="20"/>
+          <w:szCs w:val="20"/>
+        </w:rPr>
+        <w:t xml:space="preserve">Heaven, W. D. (2023, March 6). The inside story of how </w:t>
+      </w:r>
+      <w:proofErr w:type="spellStart"/>
+      <w:r>
+        <w:rPr>
+          <w:rFonts w:ascii="Century Gothic" w:hAnsi="Century Gothic"/>
+          <w:sz w:val="20"/>
+          <w:szCs w:val="20"/>
+        </w:rPr>
+        <w:t>ChatGPT</w:t>
+      </w:r>
+      <w:proofErr w:type="spellEnd"/>
+      <w:r>
+        <w:rPr>
+          <w:rFonts w:ascii="Century Gothic" w:hAnsi="Century Gothic"/>
+          <w:sz w:val="20"/>
+          <w:szCs w:val="20"/>
+        </w:rPr>
+        <w:t xml:space="preserve"> was built from the people who made it. </w:t>
+      </w:r>
+      <w:r>
+        <w:rPr>
+          <w:rFonts w:ascii="Century Gothic" w:hAnsi="Century Gothic"/>
           <w:i/>
           <w:iCs/>
           <w:sz w:val="20"/>
           <w:szCs w:val="20"/>
         </w:rPr>
-        <w:t>Learn How Artificial Intelligence (AI) Is Changing Robotics</w:t>
-      </w:r>
-      <w:r>
-        <w:rPr>
-          <w:rFonts w:ascii="Century Gothic" w:hAnsi="Century Gothic"/>
-          <w:sz w:val="20"/>
-          <w:szCs w:val="20"/>
-        </w:rPr>
-        <w:t>. (n.d.). Intel. https://www.intel.com/content/www/us/en/robotics/artificial-intelligence-robotics.html</w:t>
+        <w:t>MIT Technology Review</w:t>
+      </w:r>
+      <w:r>
+        <w:rPr>
+          <w:rFonts w:ascii="Century Gothic" w:hAnsi="Century Gothic"/>
+          <w:sz w:val="20"/>
+          <w:szCs w:val="20"/>
+        </w:rPr>
+        <w:t>. https://www.technologyreview.com/2023/03/03/1069311/inside-story-oral-history-how-chatgpt-built-openai/</w:t>
       </w:r>
     </w:p>
     <w:p>
@@ -578,80 +1605,7 @@
           <w:sz w:val="20"/>
           <w:szCs w:val="20"/>
         </w:rPr>
-        <w:lastRenderedPageBreak/>
-        <w:t xml:space="preserve">Rosales, M. A., </w:t>
-      </w:r>
-      <w:proofErr w:type="spellStart"/>
-      <w:r>
-        <w:rPr>
-          <w:rFonts w:ascii="Century Gothic" w:hAnsi="Century Gothic"/>
-          <w:sz w:val="20"/>
-          <w:szCs w:val="20"/>
-        </w:rPr>
-        <w:t>Magsumbol</w:t>
-      </w:r>
-      <w:proofErr w:type="spellEnd"/>
-      <w:r>
-        <w:rPr>
-          <w:rFonts w:ascii="Century Gothic" w:hAnsi="Century Gothic"/>
-          <w:sz w:val="20"/>
-          <w:szCs w:val="20"/>
-        </w:rPr>
-        <w:t xml:space="preserve">, J. V., </w:t>
-      </w:r>
-      <w:proofErr w:type="spellStart"/>
-      <w:r>
-        <w:rPr>
-          <w:rFonts w:ascii="Century Gothic" w:hAnsi="Century Gothic"/>
-          <w:sz w:val="20"/>
-          <w:szCs w:val="20"/>
-        </w:rPr>
-        <w:t>Palconit</w:t>
-      </w:r>
-      <w:proofErr w:type="spellEnd"/>
-      <w:r>
-        <w:rPr>
-          <w:rFonts w:ascii="Century Gothic" w:hAnsi="Century Gothic"/>
-          <w:sz w:val="20"/>
-          <w:szCs w:val="20"/>
-        </w:rPr>
-        <w:t xml:space="preserve">, M. G. B., </w:t>
-      </w:r>
-      <w:proofErr w:type="spellStart"/>
-      <w:r>
-        <w:rPr>
-          <w:rFonts w:ascii="Century Gothic" w:hAnsi="Century Gothic"/>
-          <w:sz w:val="20"/>
-          <w:szCs w:val="20"/>
-        </w:rPr>
-        <w:t>Culaba</w:t>
-      </w:r>
-      <w:proofErr w:type="spellEnd"/>
-      <w:r>
-        <w:rPr>
-          <w:rFonts w:ascii="Century Gothic" w:hAnsi="Century Gothic"/>
-          <w:sz w:val="20"/>
-          <w:szCs w:val="20"/>
-        </w:rPr>
-        <w:t xml:space="preserve">, A. B., &amp; </w:t>
-      </w:r>
-      <w:proofErr w:type="spellStart"/>
-      <w:r>
-        <w:rPr>
-          <w:rFonts w:ascii="Century Gothic" w:hAnsi="Century Gothic"/>
-          <w:sz w:val="20"/>
-          <w:szCs w:val="20"/>
-        </w:rPr>
-        <w:t>Dadios</w:t>
-      </w:r>
-      <w:proofErr w:type="spellEnd"/>
-      <w:r>
-        <w:rPr>
-          <w:rFonts w:ascii="Century Gothic" w:hAnsi="Century Gothic"/>
-          <w:sz w:val="20"/>
-          <w:szCs w:val="20"/>
-        </w:rPr>
-        <w:t xml:space="preserve">, E. P. (2020). </w:t>
+        <w:t xml:space="preserve">Jaiswal, S. (2023). Role of Artificial Intelligence and Machine Learning in Robotics. </w:t>
       </w:r>
       <w:r>
         <w:rPr>
@@ -661,15 +1615,24 @@
           <w:sz w:val="20"/>
           <w:szCs w:val="20"/>
         </w:rPr>
-        <w:t>Artificial Intelligence: The Technology Adoption and Impact in the Philippines</w:t>
-      </w:r>
-      <w:r>
-        <w:rPr>
-          <w:rFonts w:ascii="Century Gothic" w:hAnsi="Century Gothic"/>
-          <w:sz w:val="20"/>
-          <w:szCs w:val="20"/>
-        </w:rPr>
-        <w:t>. https://doi.org/10.1109/hnicem51456.2020.9400025</w:t>
+        <w:t>Emeritus - Online Certificate Courses | Diploma Programs</w:t>
+      </w:r>
+      <w:r>
+        <w:rPr>
+          <w:rFonts w:ascii="Century Gothic" w:hAnsi="Century Gothic"/>
+          <w:sz w:val="20"/>
+          <w:szCs w:val="20"/>
+        </w:rPr>
+        <w:t>. https://emeritus.org/in/learn/role-of-artificial-intelligence-and-machine-learning-</w:t>
+      </w:r>
+      <w:r>
+        <w:rPr>
+          <w:rFonts w:ascii="Century Gothic" w:hAnsi="Century Gothic"/>
+          <w:sz w:val="20"/>
+          <w:szCs w:val="20"/>
+        </w:rPr>
+        <w:lastRenderedPageBreak/>
+        <w:t>in-robotics/#:~:text=Precise%20machine%20learning%20processes%20are,on%20unseen%20data%20and%20situations.</w:t>
       </w:r>
     </w:p>
     <w:p>
@@ -686,48 +1649,20 @@
       <w:r>
         <w:rPr>
           <w:rFonts w:ascii="Century Gothic" w:hAnsi="Century Gothic"/>
-          <w:sz w:val="20"/>
-          <w:szCs w:val="20"/>
-        </w:rPr>
-        <w:t xml:space="preserve">Sam. (2023, March 14). 6 Fields of AI - </w:t>
-      </w:r>
-      <w:proofErr w:type="spellStart"/>
-      <w:r>
-        <w:rPr>
-          <w:rFonts w:ascii="Century Gothic" w:hAnsi="Century Gothic"/>
-          <w:sz w:val="20"/>
-          <w:szCs w:val="20"/>
-        </w:rPr>
-        <w:t>TechEmergent</w:t>
-      </w:r>
-      <w:proofErr w:type="spellEnd"/>
-      <w:r>
-        <w:rPr>
-          <w:rFonts w:ascii="Century Gothic" w:hAnsi="Century Gothic"/>
-          <w:sz w:val="20"/>
-          <w:szCs w:val="20"/>
-        </w:rPr>
-        <w:t xml:space="preserve">. </w:t>
-      </w:r>
-      <w:proofErr w:type="spellStart"/>
-      <w:r>
-        <w:rPr>
-          <w:rFonts w:ascii="Century Gothic" w:hAnsi="Century Gothic"/>
           <w:i/>
           <w:iCs/>
           <w:sz w:val="20"/>
           <w:szCs w:val="20"/>
         </w:rPr>
-        <w:t>TechEmergent</w:t>
-      </w:r>
-      <w:proofErr w:type="spellEnd"/>
-      <w:r>
-        <w:rPr>
-          <w:rFonts w:ascii="Century Gothic" w:hAnsi="Century Gothic"/>
-          <w:sz w:val="20"/>
-          <w:szCs w:val="20"/>
-        </w:rPr>
-        <w:t>. https://techemergent.com/fields-of-ai/#1_Robotics</w:t>
+        <w:t>Learn How Artificial Intelligence (AI) Is Changing Robotics</w:t>
+      </w:r>
+      <w:r>
+        <w:rPr>
+          <w:rFonts w:ascii="Century Gothic" w:hAnsi="Century Gothic"/>
+          <w:sz w:val="20"/>
+          <w:szCs w:val="20"/>
+        </w:rPr>
+        <w:t>. (n.d.). Intel. https://www.intel.com/content/www/us/en/robotics/artificial-intelligence-robotics.html</w:t>
       </w:r>
     </w:p>
     <w:p>
@@ -748,7 +1683,7 @@
           <w:sz w:val="20"/>
           <w:szCs w:val="20"/>
         </w:rPr>
-        <w:t>Schroer</w:t>
+        <w:t>LiveTiles</w:t>
       </w:r>
       <w:proofErr w:type="spellEnd"/>
       <w:r>
@@ -757,8 +1692,9 @@
           <w:sz w:val="20"/>
           <w:szCs w:val="20"/>
         </w:rPr>
-        <w:t xml:space="preserve">, A. (2022). 26 AI Robotics Companies Driving Innovation. </w:t>
-      </w:r>
+        <w:t xml:space="preserve">. (2022). 15 Pros and 6 Cons of Artificial Intelligence in the Classroom. </w:t>
+      </w:r>
+      <w:proofErr w:type="spellStart"/>
       <w:r>
         <w:rPr>
           <w:rFonts w:ascii="Century Gothic" w:hAnsi="Century Gothic"/>
@@ -767,15 +1703,16 @@
           <w:sz w:val="20"/>
           <w:szCs w:val="20"/>
         </w:rPr>
-        <w:t>Built In</w:t>
-      </w:r>
-      <w:r>
-        <w:rPr>
-          <w:rFonts w:ascii="Century Gothic" w:hAnsi="Century Gothic"/>
-          <w:sz w:val="20"/>
-          <w:szCs w:val="20"/>
-        </w:rPr>
-        <w:t>. https://builtin.com/artificial-intelligence/robotics-ai-companies</w:t>
+        <w:t>LiveTiles</w:t>
+      </w:r>
+      <w:proofErr w:type="spellEnd"/>
+      <w:r>
+        <w:rPr>
+          <w:rFonts w:ascii="Century Gothic" w:hAnsi="Century Gothic"/>
+          <w:sz w:val="20"/>
+          <w:szCs w:val="20"/>
+        </w:rPr>
+        <w:t>. https://livetilesglobal.com/pros-cons-artificial-intelligence-classroom/</w:t>
       </w:r>
     </w:p>
     <w:p>
@@ -789,23 +1726,13 @@
           <w:szCs w:val="20"/>
         </w:rPr>
       </w:pPr>
-      <w:proofErr w:type="spellStart"/>
-      <w:r>
-        <w:rPr>
-          <w:rFonts w:ascii="Century Gothic" w:hAnsi="Century Gothic"/>
-          <w:sz w:val="20"/>
-          <w:szCs w:val="20"/>
-        </w:rPr>
-        <w:t>SITNFlash</w:t>
-      </w:r>
-      <w:proofErr w:type="spellEnd"/>
-      <w:r>
-        <w:rPr>
-          <w:rFonts w:ascii="Century Gothic" w:hAnsi="Century Gothic"/>
-          <w:sz w:val="20"/>
-          <w:szCs w:val="20"/>
-        </w:rPr>
-        <w:t xml:space="preserve">. (2020, April 23). </w:t>
+      <w:r>
+        <w:rPr>
+          <w:rFonts w:ascii="Century Gothic" w:hAnsi="Century Gothic"/>
+          <w:sz w:val="20"/>
+          <w:szCs w:val="20"/>
+        </w:rPr>
+        <w:t xml:space="preserve">Job, W. R. T. M. (2023). 14 (Awesome, Or Scary?) Examples Of Robots In The Workplace. </w:t>
       </w:r>
       <w:r>
         <w:rPr>
@@ -815,15 +1742,15 @@
           <w:sz w:val="20"/>
           <w:szCs w:val="20"/>
         </w:rPr>
-        <w:t>The History of Artificial Intelligence - Science in the News</w:t>
-      </w:r>
-      <w:r>
-        <w:rPr>
-          <w:rFonts w:ascii="Century Gothic" w:hAnsi="Century Gothic"/>
-          <w:sz w:val="20"/>
-          <w:szCs w:val="20"/>
-        </w:rPr>
-        <w:t>. Science in the News. https://sitn.hms.harvard.edu/flash/2017/history-artificial-intelligence/</w:t>
+        <w:t>willrobotstakemyjob.com</w:t>
+      </w:r>
+      <w:r>
+        <w:rPr>
+          <w:rFonts w:ascii="Century Gothic" w:hAnsi="Century Gothic"/>
+          <w:sz w:val="20"/>
+          <w:szCs w:val="20"/>
+        </w:rPr>
+        <w:t>. https://willrobotstakemyjob.com/robots/robots-in-the-workplace</w:t>
       </w:r>
     </w:p>
     <w:p>
@@ -837,6 +1764,24 @@
           <w:szCs w:val="20"/>
         </w:rPr>
       </w:pPr>
+      <w:proofErr w:type="spellStart"/>
+      <w:r>
+        <w:rPr>
+          <w:rFonts w:ascii="Century Gothic" w:hAnsi="Century Gothic"/>
+          <w:sz w:val="20"/>
+          <w:szCs w:val="20"/>
+        </w:rPr>
+        <w:t>Mahendra</w:t>
+      </w:r>
+      <w:proofErr w:type="spellEnd"/>
+      <w:r>
+        <w:rPr>
+          <w:rFonts w:ascii="Century Gothic" w:hAnsi="Century Gothic"/>
+          <w:sz w:val="20"/>
+          <w:szCs w:val="20"/>
+        </w:rPr>
+        <w:t xml:space="preserve">, S. (2023). Robotics and AI: The Role of Artificial Intelligence in Robots. </w:t>
+      </w:r>
       <w:r>
         <w:rPr>
           <w:rFonts w:ascii="Century Gothic" w:hAnsi="Century Gothic"/>
@@ -845,15 +1790,15 @@
           <w:sz w:val="20"/>
           <w:szCs w:val="20"/>
         </w:rPr>
-        <w:t>These 5 robots could soon become part of our everyday lives</w:t>
-      </w:r>
-      <w:r>
-        <w:rPr>
-          <w:rFonts w:ascii="Century Gothic" w:hAnsi="Century Gothic"/>
-          <w:sz w:val="20"/>
-          <w:szCs w:val="20"/>
-        </w:rPr>
-        <w:t>. (2022, December 27). World Economic Forum. https://www.weforum.org/agenda/2022/02/robots-future-tech/</w:t>
+        <w:t>Artificial Intelligence +</w:t>
+      </w:r>
+      <w:r>
+        <w:rPr>
+          <w:rFonts w:ascii="Century Gothic" w:hAnsi="Century Gothic"/>
+          <w:sz w:val="20"/>
+          <w:szCs w:val="20"/>
+        </w:rPr>
+        <w:t>. https://www.aiplusinfo.com/blog/robotics-and-ai-the-role-of-artificial-intelligence-in-robots/</w:t>
       </w:r>
     </w:p>
     <w:p>
@@ -873,7 +1818,7 @@
           <w:sz w:val="20"/>
           <w:szCs w:val="20"/>
         </w:rPr>
-        <w:t xml:space="preserve">Walch, K. (2020). Application of AI in robotics boosts enterprise potential. </w:t>
+        <w:t xml:space="preserve">NI Business Info. (n.d.). </w:t>
       </w:r>
       <w:r>
         <w:rPr>
@@ -883,15 +1828,15 @@
           <w:sz w:val="20"/>
           <w:szCs w:val="20"/>
         </w:rPr>
-        <w:t>Enterprise AI</w:t>
-      </w:r>
-      <w:r>
-        <w:rPr>
-          <w:rFonts w:ascii="Century Gothic" w:hAnsi="Century Gothic"/>
-          <w:sz w:val="20"/>
-          <w:szCs w:val="20"/>
-        </w:rPr>
-        <w:t>. https://www.techtarget.com/searchenterpriseai/feature/Application-of-AI-in-robotics-boosts-enterprise-potential</w:t>
+        <w:t>Risks and limitations of artificial intelligence in business | nibusinessinfo.co.uk</w:t>
+      </w:r>
+      <w:r>
+        <w:rPr>
+          <w:rFonts w:ascii="Century Gothic" w:hAnsi="Century Gothic"/>
+          <w:sz w:val="20"/>
+          <w:szCs w:val="20"/>
+        </w:rPr>
+        <w:t>. https://www.nibusinessinfo.co.uk/content/risks-and-limitations-artificial-intelligence-business</w:t>
       </w:r>
     </w:p>
     <w:p>
@@ -908,32 +1853,640 @@
       <w:r>
         <w:rPr>
           <w:rFonts w:ascii="Century Gothic" w:hAnsi="Century Gothic"/>
+          <w:sz w:val="20"/>
+          <w:szCs w:val="20"/>
+        </w:rPr>
+        <w:t xml:space="preserve">Pratt, M. K. (2023). 7 key benefits of AI for business. </w:t>
+      </w:r>
+      <w:r>
+        <w:rPr>
+          <w:rFonts w:ascii="Century Gothic" w:hAnsi="Century Gothic"/>
           <w:i/>
           <w:iCs/>
           <w:sz w:val="20"/>
           <w:szCs w:val="20"/>
         </w:rPr>
-        <w:t>What Is AI?</w:t>
-      </w:r>
-      <w:r>
-        <w:rPr>
-          <w:rFonts w:ascii="Century Gothic" w:hAnsi="Century Gothic"/>
-          <w:sz w:val="20"/>
-          <w:szCs w:val="20"/>
-        </w:rPr>
-        <w:t xml:space="preserve"> (n.d.). Caltech Science Exchange. https://scienceexchange.caltech.edu/topics/artificial-intelligence-research/artificial-intelligence-definition</w:t>
+        <w:t>Enterprise AI</w:t>
+      </w:r>
+      <w:r>
+        <w:rPr>
+          <w:rFonts w:ascii="Century Gothic" w:hAnsi="Century Gothic"/>
+          <w:sz w:val="20"/>
+          <w:szCs w:val="20"/>
+        </w:rPr>
+        <w:t>. https://www.techtarget.com/searchenterpriseai/feature/6-key-benefits-of-AI-for-business</w:t>
       </w:r>
     </w:p>
     <w:p>
       <w:pPr>
-        <w:spacing w:line="360" w:lineRule="auto"/>
-        <w:ind w:firstLine="720"/>
-        <w:rPr>
-          <w:rFonts w:ascii="Century Gothic" w:hAnsi="Century Gothic"/>
-          <w:sz w:val="20"/>
-          <w:szCs w:val="20"/>
-        </w:rPr>
-      </w:pPr>
+        <w:pStyle w:val="NormalWeb"/>
+        <w:spacing w:before="0" w:beforeAutospacing="0" w:after="0" w:afterAutospacing="0" w:line="480" w:lineRule="auto"/>
+        <w:ind w:left="720" w:hanging="720"/>
+        <w:rPr>
+          <w:rFonts w:ascii="Century Gothic" w:hAnsi="Century Gothic"/>
+          <w:sz w:val="20"/>
+          <w:szCs w:val="20"/>
+        </w:rPr>
+      </w:pPr>
+      <w:r>
+        <w:rPr>
+          <w:rFonts w:ascii="Century Gothic" w:hAnsi="Century Gothic"/>
+          <w:sz w:val="20"/>
+          <w:szCs w:val="20"/>
+        </w:rPr>
+        <w:t xml:space="preserve">Rosales, M. A., </w:t>
+      </w:r>
+      <w:proofErr w:type="spellStart"/>
+      <w:r>
+        <w:rPr>
+          <w:rFonts w:ascii="Century Gothic" w:hAnsi="Century Gothic"/>
+          <w:sz w:val="20"/>
+          <w:szCs w:val="20"/>
+        </w:rPr>
+        <w:t>Magsumbol</w:t>
+      </w:r>
+      <w:proofErr w:type="spellEnd"/>
+      <w:r>
+        <w:rPr>
+          <w:rFonts w:ascii="Century Gothic" w:hAnsi="Century Gothic"/>
+          <w:sz w:val="20"/>
+          <w:szCs w:val="20"/>
+        </w:rPr>
+        <w:t xml:space="preserve">, J. V., </w:t>
+      </w:r>
+      <w:proofErr w:type="spellStart"/>
+      <w:r>
+        <w:rPr>
+          <w:rFonts w:ascii="Century Gothic" w:hAnsi="Century Gothic"/>
+          <w:sz w:val="20"/>
+          <w:szCs w:val="20"/>
+        </w:rPr>
+        <w:t>Palconit</w:t>
+      </w:r>
+      <w:proofErr w:type="spellEnd"/>
+      <w:r>
+        <w:rPr>
+          <w:rFonts w:ascii="Century Gothic" w:hAnsi="Century Gothic"/>
+          <w:sz w:val="20"/>
+          <w:szCs w:val="20"/>
+        </w:rPr>
+        <w:t xml:space="preserve">, M. G. B., </w:t>
+      </w:r>
+      <w:proofErr w:type="spellStart"/>
+      <w:r>
+        <w:rPr>
+          <w:rFonts w:ascii="Century Gothic" w:hAnsi="Century Gothic"/>
+          <w:sz w:val="20"/>
+          <w:szCs w:val="20"/>
+        </w:rPr>
+        <w:t>Culaba</w:t>
+      </w:r>
+      <w:proofErr w:type="spellEnd"/>
+      <w:r>
+        <w:rPr>
+          <w:rFonts w:ascii="Century Gothic" w:hAnsi="Century Gothic"/>
+          <w:sz w:val="20"/>
+          <w:szCs w:val="20"/>
+        </w:rPr>
+        <w:t xml:space="preserve">, A. B., &amp; </w:t>
+      </w:r>
+      <w:proofErr w:type="spellStart"/>
+      <w:r>
+        <w:rPr>
+          <w:rFonts w:ascii="Century Gothic" w:hAnsi="Century Gothic"/>
+          <w:sz w:val="20"/>
+          <w:szCs w:val="20"/>
+        </w:rPr>
+        <w:t>Dadios</w:t>
+      </w:r>
+      <w:proofErr w:type="spellEnd"/>
+      <w:r>
+        <w:rPr>
+          <w:rFonts w:ascii="Century Gothic" w:hAnsi="Century Gothic"/>
+          <w:sz w:val="20"/>
+          <w:szCs w:val="20"/>
+        </w:rPr>
+        <w:t xml:space="preserve">, E. P. (2020). </w:t>
+      </w:r>
+      <w:r>
+        <w:rPr>
+          <w:rFonts w:ascii="Century Gothic" w:hAnsi="Century Gothic"/>
+          <w:i/>
+          <w:iCs/>
+          <w:sz w:val="20"/>
+          <w:szCs w:val="20"/>
+        </w:rPr>
+        <w:t>Artificial Intelligence: The Technology Adoption and Impact in the Philippines</w:t>
+      </w:r>
+      <w:r>
+        <w:rPr>
+          <w:rFonts w:ascii="Century Gothic" w:hAnsi="Century Gothic"/>
+          <w:sz w:val="20"/>
+          <w:szCs w:val="20"/>
+        </w:rPr>
+        <w:t>. https://doi.org/10.1109/hnicem51456.2020.9400025</w:t>
+      </w:r>
+    </w:p>
+    <w:p>
+      <w:pPr>
+        <w:pStyle w:val="NormalWeb"/>
+        <w:spacing w:before="0" w:beforeAutospacing="0" w:after="0" w:afterAutospacing="0" w:line="480" w:lineRule="auto"/>
+        <w:ind w:left="720" w:hanging="720"/>
+        <w:rPr>
+          <w:rFonts w:ascii="Century Gothic" w:hAnsi="Century Gothic"/>
+          <w:sz w:val="20"/>
+          <w:szCs w:val="20"/>
+        </w:rPr>
+      </w:pPr>
+      <w:proofErr w:type="spellStart"/>
+      <w:r>
+        <w:rPr>
+          <w:rFonts w:ascii="Century Gothic" w:hAnsi="Century Gothic"/>
+          <w:sz w:val="20"/>
+          <w:szCs w:val="20"/>
+        </w:rPr>
+        <w:t>Sakovich</w:t>
+      </w:r>
+      <w:proofErr w:type="spellEnd"/>
+      <w:r>
+        <w:rPr>
+          <w:rFonts w:ascii="Century Gothic" w:hAnsi="Century Gothic"/>
+          <w:sz w:val="20"/>
+          <w:szCs w:val="20"/>
+        </w:rPr>
+        <w:t xml:space="preserve">, N., &amp; </w:t>
+      </w:r>
+      <w:proofErr w:type="spellStart"/>
+      <w:r>
+        <w:rPr>
+          <w:rFonts w:ascii="Century Gothic" w:hAnsi="Century Gothic"/>
+          <w:sz w:val="20"/>
+          <w:szCs w:val="20"/>
+        </w:rPr>
+        <w:t>Sakovich</w:t>
+      </w:r>
+      <w:proofErr w:type="spellEnd"/>
+      <w:r>
+        <w:rPr>
+          <w:rFonts w:ascii="Century Gothic" w:hAnsi="Century Gothic"/>
+          <w:sz w:val="20"/>
+          <w:szCs w:val="20"/>
+        </w:rPr>
+        <w:t xml:space="preserve">, N. (2023). How Artificial Intelligence and Robotics Are Changing Our Lives. </w:t>
+      </w:r>
+      <w:proofErr w:type="spellStart"/>
+      <w:r>
+        <w:rPr>
+          <w:rFonts w:ascii="Century Gothic" w:hAnsi="Century Gothic"/>
+          <w:i/>
+          <w:iCs/>
+          <w:sz w:val="20"/>
+          <w:szCs w:val="20"/>
+        </w:rPr>
+        <w:t>SaM</w:t>
+      </w:r>
+      <w:proofErr w:type="spellEnd"/>
+      <w:r>
+        <w:rPr>
+          <w:rFonts w:ascii="Century Gothic" w:hAnsi="Century Gothic"/>
+          <w:i/>
+          <w:iCs/>
+          <w:sz w:val="20"/>
+          <w:szCs w:val="20"/>
+        </w:rPr>
+        <w:t xml:space="preserve"> Solutions</w:t>
+      </w:r>
+      <w:r>
+        <w:rPr>
+          <w:rFonts w:ascii="Century Gothic" w:hAnsi="Century Gothic"/>
+          <w:sz w:val="20"/>
+          <w:szCs w:val="20"/>
+        </w:rPr>
+        <w:t>. https://www.sam-solutions.com/blog/ai-and-robotics-impact-on-our-lives/</w:t>
+      </w:r>
+    </w:p>
+    <w:p>
+      <w:pPr>
+        <w:pStyle w:val="NormalWeb"/>
+        <w:spacing w:before="0" w:beforeAutospacing="0" w:after="0" w:afterAutospacing="0" w:line="480" w:lineRule="auto"/>
+        <w:ind w:left="720" w:hanging="720"/>
+        <w:rPr>
+          <w:rFonts w:ascii="Century Gothic" w:hAnsi="Century Gothic"/>
+          <w:sz w:val="20"/>
+          <w:szCs w:val="20"/>
+        </w:rPr>
+      </w:pPr>
+      <w:r>
+        <w:rPr>
+          <w:rFonts w:ascii="Century Gothic" w:hAnsi="Century Gothic"/>
+          <w:sz w:val="20"/>
+          <w:szCs w:val="20"/>
+        </w:rPr>
+        <w:lastRenderedPageBreak/>
+        <w:t xml:space="preserve">Sam. (2023, March 14). 6 Fields of AI - </w:t>
+      </w:r>
+      <w:proofErr w:type="spellStart"/>
+      <w:r>
+        <w:rPr>
+          <w:rFonts w:ascii="Century Gothic" w:hAnsi="Century Gothic"/>
+          <w:sz w:val="20"/>
+          <w:szCs w:val="20"/>
+        </w:rPr>
+        <w:t>TechEmergent</w:t>
+      </w:r>
+      <w:proofErr w:type="spellEnd"/>
+      <w:r>
+        <w:rPr>
+          <w:rFonts w:ascii="Century Gothic" w:hAnsi="Century Gothic"/>
+          <w:sz w:val="20"/>
+          <w:szCs w:val="20"/>
+        </w:rPr>
+        <w:t xml:space="preserve">. </w:t>
+      </w:r>
+      <w:proofErr w:type="spellStart"/>
+      <w:r>
+        <w:rPr>
+          <w:rFonts w:ascii="Century Gothic" w:hAnsi="Century Gothic"/>
+          <w:i/>
+          <w:iCs/>
+          <w:sz w:val="20"/>
+          <w:szCs w:val="20"/>
+        </w:rPr>
+        <w:t>TechEmergent</w:t>
+      </w:r>
+      <w:proofErr w:type="spellEnd"/>
+      <w:r>
+        <w:rPr>
+          <w:rFonts w:ascii="Century Gothic" w:hAnsi="Century Gothic"/>
+          <w:sz w:val="20"/>
+          <w:szCs w:val="20"/>
+        </w:rPr>
+        <w:t>. https://techemergent.com/fields-of-ai/#1_Robotics</w:t>
+      </w:r>
+    </w:p>
+    <w:p>
+      <w:pPr>
+        <w:pStyle w:val="NormalWeb"/>
+        <w:spacing w:before="0" w:beforeAutospacing="0" w:after="0" w:afterAutospacing="0" w:line="480" w:lineRule="auto"/>
+        <w:ind w:left="720" w:hanging="720"/>
+        <w:rPr>
+          <w:rFonts w:ascii="Century Gothic" w:hAnsi="Century Gothic"/>
+          <w:sz w:val="20"/>
+          <w:szCs w:val="20"/>
+        </w:rPr>
+      </w:pPr>
+      <w:proofErr w:type="spellStart"/>
+      <w:r>
+        <w:rPr>
+          <w:rFonts w:ascii="Century Gothic" w:hAnsi="Century Gothic"/>
+          <w:sz w:val="20"/>
+          <w:szCs w:val="20"/>
+        </w:rPr>
+        <w:t>Schroer</w:t>
+      </w:r>
+      <w:proofErr w:type="spellEnd"/>
+      <w:r>
+        <w:rPr>
+          <w:rFonts w:ascii="Century Gothic" w:hAnsi="Century Gothic"/>
+          <w:sz w:val="20"/>
+          <w:szCs w:val="20"/>
+        </w:rPr>
+        <w:t xml:space="preserve">, A. (2022). 26 AI Robotics Companies Driving Innovation. </w:t>
+      </w:r>
+      <w:r>
+        <w:rPr>
+          <w:rFonts w:ascii="Century Gothic" w:hAnsi="Century Gothic"/>
+          <w:i/>
+          <w:iCs/>
+          <w:sz w:val="20"/>
+          <w:szCs w:val="20"/>
+        </w:rPr>
+        <w:t>Built In</w:t>
+      </w:r>
+      <w:r>
+        <w:rPr>
+          <w:rFonts w:ascii="Century Gothic" w:hAnsi="Century Gothic"/>
+          <w:sz w:val="20"/>
+          <w:szCs w:val="20"/>
+        </w:rPr>
+        <w:t>. https://builtin.com/artificial-intelligence/robotics-ai-companies</w:t>
+      </w:r>
+    </w:p>
+    <w:p>
+      <w:pPr>
+        <w:pStyle w:val="NormalWeb"/>
+        <w:spacing w:before="0" w:beforeAutospacing="0" w:after="0" w:afterAutospacing="0" w:line="480" w:lineRule="auto"/>
+        <w:ind w:left="720" w:hanging="720"/>
+        <w:rPr>
+          <w:rFonts w:ascii="Century Gothic" w:hAnsi="Century Gothic"/>
+          <w:sz w:val="20"/>
+          <w:szCs w:val="20"/>
+        </w:rPr>
+      </w:pPr>
+      <w:proofErr w:type="spellStart"/>
+      <w:r>
+        <w:rPr>
+          <w:rFonts w:ascii="Century Gothic" w:hAnsi="Century Gothic"/>
+          <w:sz w:val="20"/>
+          <w:szCs w:val="20"/>
+        </w:rPr>
+        <w:t>SITNFlash</w:t>
+      </w:r>
+      <w:proofErr w:type="spellEnd"/>
+      <w:r>
+        <w:rPr>
+          <w:rFonts w:ascii="Century Gothic" w:hAnsi="Century Gothic"/>
+          <w:sz w:val="20"/>
+          <w:szCs w:val="20"/>
+        </w:rPr>
+        <w:t xml:space="preserve">. (2020, April 23). </w:t>
+      </w:r>
+      <w:r>
+        <w:rPr>
+          <w:rFonts w:ascii="Century Gothic" w:hAnsi="Century Gothic"/>
+          <w:i/>
+          <w:iCs/>
+          <w:sz w:val="20"/>
+          <w:szCs w:val="20"/>
+        </w:rPr>
+        <w:t>The History of Artificial Intelligence - Science in the News</w:t>
+      </w:r>
+      <w:r>
+        <w:rPr>
+          <w:rFonts w:ascii="Century Gothic" w:hAnsi="Century Gothic"/>
+          <w:sz w:val="20"/>
+          <w:szCs w:val="20"/>
+        </w:rPr>
+        <w:t>. Science in the News. https://sitn.hms.harvard.edu/flash/2017/history-artificial-intelligence/</w:t>
+      </w:r>
+    </w:p>
+    <w:p>
+      <w:pPr>
+        <w:pStyle w:val="NormalWeb"/>
+        <w:spacing w:before="0" w:beforeAutospacing="0" w:after="0" w:afterAutospacing="0" w:line="480" w:lineRule="auto"/>
+        <w:ind w:left="720" w:hanging="720"/>
+        <w:rPr>
+          <w:rFonts w:ascii="Century Gothic" w:hAnsi="Century Gothic"/>
+          <w:sz w:val="20"/>
+          <w:szCs w:val="20"/>
+        </w:rPr>
+      </w:pPr>
+      <w:proofErr w:type="spellStart"/>
+      <w:r>
+        <w:rPr>
+          <w:rFonts w:ascii="Century Gothic" w:hAnsi="Century Gothic"/>
+          <w:sz w:val="20"/>
+          <w:szCs w:val="20"/>
+        </w:rPr>
+        <w:t>Soffar</w:t>
+      </w:r>
+      <w:proofErr w:type="spellEnd"/>
+      <w:r>
+        <w:rPr>
+          <w:rFonts w:ascii="Century Gothic" w:hAnsi="Century Gothic"/>
+          <w:sz w:val="20"/>
+          <w:szCs w:val="20"/>
+        </w:rPr>
+        <w:t xml:space="preserve">, H. (2022, October 1). Agricultural </w:t>
+      </w:r>
+      <w:proofErr w:type="gramStart"/>
+      <w:r>
+        <w:rPr>
+          <w:rFonts w:ascii="Century Gothic" w:hAnsi="Century Gothic"/>
+          <w:sz w:val="20"/>
+          <w:szCs w:val="20"/>
+        </w:rPr>
+        <w:t>robots</w:t>
+      </w:r>
+      <w:proofErr w:type="gramEnd"/>
+      <w:r>
+        <w:rPr>
+          <w:rFonts w:ascii="Century Gothic" w:hAnsi="Century Gothic"/>
+          <w:sz w:val="20"/>
+          <w:szCs w:val="20"/>
+        </w:rPr>
+        <w:t xml:space="preserve"> advantages, disadvantages &amp; uses | Science online. </w:t>
+      </w:r>
+      <w:r>
+        <w:rPr>
+          <w:rFonts w:ascii="Century Gothic" w:hAnsi="Century Gothic"/>
+          <w:i/>
+          <w:iCs/>
+          <w:sz w:val="20"/>
+          <w:szCs w:val="20"/>
+        </w:rPr>
+        <w:t>Science online</w:t>
+      </w:r>
+      <w:r>
+        <w:rPr>
+          <w:rFonts w:ascii="Century Gothic" w:hAnsi="Century Gothic"/>
+          <w:sz w:val="20"/>
+          <w:szCs w:val="20"/>
+        </w:rPr>
+        <w:t>. https://www.online-sciences.com/robotics/agricultural-robots-advantages-and-disadvantages/</w:t>
+      </w:r>
+    </w:p>
+    <w:p>
+      <w:pPr>
+        <w:pStyle w:val="NormalWeb"/>
+        <w:spacing w:before="0" w:beforeAutospacing="0" w:after="0" w:afterAutospacing="0" w:line="480" w:lineRule="auto"/>
+        <w:ind w:left="720" w:hanging="720"/>
+        <w:rPr>
+          <w:rFonts w:ascii="Century Gothic" w:hAnsi="Century Gothic"/>
+          <w:sz w:val="20"/>
+          <w:szCs w:val="20"/>
+        </w:rPr>
+      </w:pPr>
+      <w:proofErr w:type="spellStart"/>
+      <w:r>
+        <w:rPr>
+          <w:rFonts w:ascii="Century Gothic" w:hAnsi="Century Gothic"/>
+          <w:sz w:val="20"/>
+          <w:szCs w:val="20"/>
+        </w:rPr>
+        <w:t>Soffar</w:t>
+      </w:r>
+      <w:proofErr w:type="spellEnd"/>
+      <w:r>
+        <w:rPr>
+          <w:rFonts w:ascii="Century Gothic" w:hAnsi="Century Gothic"/>
+          <w:sz w:val="20"/>
+          <w:szCs w:val="20"/>
+        </w:rPr>
+        <w:t xml:space="preserve">, H. (2022b, November 12). Robot teachers uses, types, </w:t>
+      </w:r>
+      <w:proofErr w:type="gramStart"/>
+      <w:r>
+        <w:rPr>
+          <w:rFonts w:ascii="Century Gothic" w:hAnsi="Century Gothic"/>
+          <w:sz w:val="20"/>
+          <w:szCs w:val="20"/>
+        </w:rPr>
+        <w:t>advantages</w:t>
+      </w:r>
+      <w:proofErr w:type="gramEnd"/>
+      <w:r>
+        <w:rPr>
+          <w:rFonts w:ascii="Century Gothic" w:hAnsi="Century Gothic"/>
+          <w:sz w:val="20"/>
+          <w:szCs w:val="20"/>
+        </w:rPr>
+        <w:t xml:space="preserve"> and disadvantages | Science online. </w:t>
+      </w:r>
+      <w:r>
+        <w:rPr>
+          <w:rFonts w:ascii="Century Gothic" w:hAnsi="Century Gothic"/>
+          <w:i/>
+          <w:iCs/>
+          <w:sz w:val="20"/>
+          <w:szCs w:val="20"/>
+        </w:rPr>
+        <w:t>Science online</w:t>
+      </w:r>
+      <w:r>
+        <w:rPr>
+          <w:rFonts w:ascii="Century Gothic" w:hAnsi="Century Gothic"/>
+          <w:sz w:val="20"/>
+          <w:szCs w:val="20"/>
+        </w:rPr>
+        <w:t>. https://www.online-sciences.com/robotics/robot-teachers-uses-advantages-and-disadvantages/</w:t>
+      </w:r>
+    </w:p>
+    <w:p>
+      <w:pPr>
+        <w:pStyle w:val="NormalWeb"/>
+        <w:spacing w:before="0" w:beforeAutospacing="0" w:after="0" w:afterAutospacing="0" w:line="480" w:lineRule="auto"/>
+        <w:ind w:left="720" w:hanging="720"/>
+        <w:rPr>
+          <w:rFonts w:ascii="Century Gothic" w:hAnsi="Century Gothic"/>
+          <w:sz w:val="20"/>
+          <w:szCs w:val="20"/>
+        </w:rPr>
+      </w:pPr>
+      <w:r>
+        <w:rPr>
+          <w:rFonts w:ascii="Century Gothic" w:hAnsi="Century Gothic"/>
+          <w:i/>
+          <w:iCs/>
+          <w:sz w:val="20"/>
+          <w:szCs w:val="20"/>
+        </w:rPr>
+        <w:t>These 5 robots could soon become part of our everyday lives</w:t>
+      </w:r>
+      <w:r>
+        <w:rPr>
+          <w:rFonts w:ascii="Century Gothic" w:hAnsi="Century Gothic"/>
+          <w:sz w:val="20"/>
+          <w:szCs w:val="20"/>
+        </w:rPr>
+        <w:t>. (2022, December 27). World Economic Forum. https://www.weforum.org/agenda/2022/02/robots-future-tech/</w:t>
+      </w:r>
+    </w:p>
+    <w:p>
+      <w:pPr>
+        <w:pStyle w:val="NormalWeb"/>
+        <w:spacing w:before="0" w:beforeAutospacing="0" w:after="0" w:afterAutospacing="0" w:line="480" w:lineRule="auto"/>
+        <w:ind w:left="720" w:hanging="720"/>
+        <w:rPr>
+          <w:rFonts w:ascii="Century Gothic" w:hAnsi="Century Gothic"/>
+          <w:sz w:val="20"/>
+          <w:szCs w:val="20"/>
+        </w:rPr>
+      </w:pPr>
+      <w:r>
+        <w:rPr>
+          <w:rFonts w:ascii="Century Gothic" w:hAnsi="Century Gothic"/>
+          <w:sz w:val="20"/>
+          <w:szCs w:val="20"/>
+        </w:rPr>
+        <w:t xml:space="preserve">Walch, K. (2020). Application of AI in robotics boosts enterprise potential. </w:t>
+      </w:r>
+      <w:r>
+        <w:rPr>
+          <w:rFonts w:ascii="Century Gothic" w:hAnsi="Century Gothic"/>
+          <w:i/>
+          <w:iCs/>
+          <w:sz w:val="20"/>
+          <w:szCs w:val="20"/>
+        </w:rPr>
+        <w:t>Enterprise AI</w:t>
+      </w:r>
+      <w:r>
+        <w:rPr>
+          <w:rFonts w:ascii="Century Gothic" w:hAnsi="Century Gothic"/>
+          <w:sz w:val="20"/>
+          <w:szCs w:val="20"/>
+        </w:rPr>
+        <w:t>. https://www.techtarget.com/searchenterpriseai/feature/Application-of-AI-in-robotics-boosts-enterprise-potential</w:t>
+      </w:r>
+    </w:p>
+    <w:p>
+      <w:pPr>
+        <w:pStyle w:val="NormalWeb"/>
+        <w:spacing w:before="0" w:beforeAutospacing="0" w:after="0" w:afterAutospacing="0" w:line="480" w:lineRule="auto"/>
+        <w:ind w:left="720" w:hanging="720"/>
+        <w:rPr>
+          <w:rFonts w:ascii="Century Gothic" w:hAnsi="Century Gothic"/>
+          <w:sz w:val="20"/>
+          <w:szCs w:val="20"/>
+        </w:rPr>
+      </w:pPr>
+      <w:r>
+        <w:rPr>
+          <w:rFonts w:ascii="Century Gothic" w:hAnsi="Century Gothic"/>
+          <w:sz w:val="20"/>
+          <w:szCs w:val="20"/>
+        </w:rPr>
+        <w:t xml:space="preserve">West, D. M., &amp; Allen, J. R. (2022, March 9). How artificial intelligence is transforming the world. </w:t>
+      </w:r>
+      <w:r>
+        <w:rPr>
+          <w:rFonts w:ascii="Century Gothic" w:hAnsi="Century Gothic"/>
+          <w:i/>
+          <w:iCs/>
+          <w:sz w:val="20"/>
+          <w:szCs w:val="20"/>
+        </w:rPr>
+        <w:t>Brookings</w:t>
+      </w:r>
+      <w:r>
+        <w:rPr>
+          <w:rFonts w:ascii="Century Gothic" w:hAnsi="Century Gothic"/>
+          <w:sz w:val="20"/>
+          <w:szCs w:val="20"/>
+        </w:rPr>
+        <w:t>. https://www.brookings.edu/research/how-artificial-intelligence-is-transforming-the-world/</w:t>
+      </w:r>
+    </w:p>
+    <w:p>
+      <w:pPr>
+        <w:pStyle w:val="NormalWeb"/>
+        <w:spacing w:before="0" w:beforeAutospacing="0" w:after="0" w:afterAutospacing="0" w:line="480" w:lineRule="auto"/>
+        <w:ind w:left="720" w:hanging="720"/>
+        <w:rPr>
+          <w:rFonts w:ascii="Century Gothic" w:hAnsi="Century Gothic"/>
+          <w:sz w:val="20"/>
+          <w:szCs w:val="20"/>
+        </w:rPr>
+      </w:pPr>
+      <w:r>
+        <w:rPr>
+          <w:rFonts w:ascii="Century Gothic" w:hAnsi="Century Gothic"/>
+          <w:i/>
+          <w:iCs/>
+          <w:sz w:val="20"/>
+          <w:szCs w:val="20"/>
+        </w:rPr>
+        <w:t>What Is AI?</w:t>
+      </w:r>
+      <w:r>
+        <w:rPr>
+          <w:rFonts w:ascii="Century Gothic" w:hAnsi="Century Gothic"/>
+          <w:sz w:val="20"/>
+          <w:szCs w:val="20"/>
+        </w:rPr>
+        <w:t xml:space="preserve"> (n.d.). Caltech Science Exchange. https://scienceexchange.caltech.edu/topics/artificial-intelligence-research/artificial-intelligence-definition</w:t>
+      </w:r>
     </w:p>
     <w:sectPr>
       <w:pgSz w:w="12240" w:h="15840"/>
@@ -943,6 +2496,103 @@
     </w:sectPr>
   </w:body>
 </w:document>
+</file>
+
+<file path=word/numbering.xml><?xml version="1.0" encoding="utf-8"?>
+<w:numbering xmlns:wpc="http://schemas.microsoft.com/office/word/2010/wordprocessingCanvas" xmlns:cx="http://schemas.microsoft.com/office/drawing/2014/chartex" xmlns:cx1="http://schemas.microsoft.com/office/drawing/2015/9/8/chartex" xmlns:cx2="http://schemas.microsoft.com/office/drawing/2015/10/21/chartex" xmlns:cx3="http://schemas.microsoft.com/office/drawing/2016/5/9/chartex" xmlns:cx4="http://schemas.microsoft.com/office/drawing/2016/5/10/chartex" xmlns:cx5="http://schemas.microsoft.com/office/drawing/2016/5/11/chartex" xmlns:cx6="http://schemas.microsoft.com/office/drawing/2016/5/12/chartex" xmlns:cx7="http://schemas.microsoft.com/office/drawing/2016/5/13/chartex" xmlns:cx8="http://schemas.microsoft.com/office/drawing/2016/5/14/chartex" xmlns:mc="http://schemas.openxmlformats.org/markup-compatibility/2006" xmlns:aink="http://schemas.microsoft.com/office/drawing/2016/ink" xmlns:am3d="http://schemas.microsoft.com/office/drawing/2017/model3d" xmlns:o="urn:schemas-microsoft-com:office:office" xmlns:oel="http://schemas.microsoft.com/office/2019/extlst" xmlns:r="http://schemas.openxmlformats.org/officeDocument/2006/relationships" xmlns:m="http://schemas.openxmlformats.org/officeDocument/2006/math" xmlns:v="urn:schemas-microsoft-com:vml" xmlns:wp14="http://schemas.microsoft.com/office/word/2010/wordprocessingDrawing" xmlns:wp="http://schemas.openxmlformats.org/drawingml/2006/wordprocessingDrawing" xmlns:w10="urn:schemas-microsoft-com:office:word" xmlns:w="http://schemas.openxmlformats.org/wordprocessingml/2006/main" xmlns:w14="http://schemas.microsoft.com/office/word/2010/wordml" xmlns:w15="http://schemas.microsoft.com/office/word/2012/wordml" xmlns:w16cex="http://schemas.microsoft.com/office/word/2018/wordml/cex" xmlns:w16cid="http://schemas.microsoft.com/office/word/2016/wordml/cid" xmlns:w16="http://schemas.microsoft.com/office/word/2018/wordml" xmlns:w16du="http://schemas.microsoft.com/office/word/2023/wordml/word16du" xmlns:w16sdtdh="http://schemas.microsoft.com/office/word/2020/wordml/sdtdatahash" xmlns:w16se="http://schemas.microsoft.com/office/word/2015/wordml/symex" xmlns:wpg="http://schemas.microsoft.com/office/word/2010/wordprocessingGroup" xmlns:wpi="http://schemas.microsoft.com/office/word/2010/wordprocessingInk" xmlns:wne="http://schemas.microsoft.com/office/word/2006/wordml" xmlns:wps="http://schemas.microsoft.com/office/word/2010/wordprocessingShape" mc:Ignorable="w14 w15 w16se w16cid w16 w16cex w16sdtdh wp14">
+  <w:abstractNum w:abstractNumId="0" w15:restartNumberingAfterBreak="0">
+    <w:nsid w:val="1E794D71"/>
+    <w:multiLevelType w:val="hybridMultilevel"/>
+    <w:tmpl w:val="3EB4F75C"/>
+    <w:lvl w:ilvl="0" w:tplc="3CAE4428">
+      <w:start w:val="1"/>
+      <w:numFmt w:val="decimal"/>
+      <w:lvlText w:val="%1."/>
+      <w:lvlJc w:val="left"/>
+      <w:pPr>
+        <w:ind w:left="1080" w:hanging="360"/>
+      </w:pPr>
+      <w:rPr>
+        <w:rFonts w:hint="default"/>
+      </w:rPr>
+    </w:lvl>
+    <w:lvl w:ilvl="1" w:tplc="34090019" w:tentative="1">
+      <w:start w:val="1"/>
+      <w:numFmt w:val="lowerLetter"/>
+      <w:lvlText w:val="%2."/>
+      <w:lvlJc w:val="left"/>
+      <w:pPr>
+        <w:ind w:left="1800" w:hanging="360"/>
+      </w:pPr>
+    </w:lvl>
+    <w:lvl w:ilvl="2" w:tplc="3409001B" w:tentative="1">
+      <w:start w:val="1"/>
+      <w:numFmt w:val="lowerRoman"/>
+      <w:lvlText w:val="%3."/>
+      <w:lvlJc w:val="right"/>
+      <w:pPr>
+        <w:ind w:left="2520" w:hanging="180"/>
+      </w:pPr>
+    </w:lvl>
+    <w:lvl w:ilvl="3" w:tplc="3409000F" w:tentative="1">
+      <w:start w:val="1"/>
+      <w:numFmt w:val="decimal"/>
+      <w:lvlText w:val="%4."/>
+      <w:lvlJc w:val="left"/>
+      <w:pPr>
+        <w:ind w:left="3240" w:hanging="360"/>
+      </w:pPr>
+    </w:lvl>
+    <w:lvl w:ilvl="4" w:tplc="34090019" w:tentative="1">
+      <w:start w:val="1"/>
+      <w:numFmt w:val="lowerLetter"/>
+      <w:lvlText w:val="%5."/>
+      <w:lvlJc w:val="left"/>
+      <w:pPr>
+        <w:ind w:left="3960" w:hanging="360"/>
+      </w:pPr>
+    </w:lvl>
+    <w:lvl w:ilvl="5" w:tplc="3409001B" w:tentative="1">
+      <w:start w:val="1"/>
+      <w:numFmt w:val="lowerRoman"/>
+      <w:lvlText w:val="%6."/>
+      <w:lvlJc w:val="right"/>
+      <w:pPr>
+        <w:ind w:left="4680" w:hanging="180"/>
+      </w:pPr>
+    </w:lvl>
+    <w:lvl w:ilvl="6" w:tplc="3409000F" w:tentative="1">
+      <w:start w:val="1"/>
+      <w:numFmt w:val="decimal"/>
+      <w:lvlText w:val="%7."/>
+      <w:lvlJc w:val="left"/>
+      <w:pPr>
+        <w:ind w:left="5400" w:hanging="360"/>
+      </w:pPr>
+    </w:lvl>
+    <w:lvl w:ilvl="7" w:tplc="34090019" w:tentative="1">
+      <w:start w:val="1"/>
+      <w:numFmt w:val="lowerLetter"/>
+      <w:lvlText w:val="%8."/>
+      <w:lvlJc w:val="left"/>
+      <w:pPr>
+        <w:ind w:left="6120" w:hanging="360"/>
+      </w:pPr>
+    </w:lvl>
+    <w:lvl w:ilvl="8" w:tplc="3409001B" w:tentative="1">
+      <w:start w:val="1"/>
+      <w:numFmt w:val="lowerRoman"/>
+      <w:lvlText w:val="%9."/>
+      <w:lvlJc w:val="right"/>
+      <w:pPr>
+        <w:ind w:left="6840" w:hanging="180"/>
+      </w:pPr>
+    </w:lvl>
+  </w:abstractNum>
+  <w:num w:numId="1" w16cid:durableId="956717155">
+    <w:abstractNumId w:val="0"/>
+  </w:num>
+</w:numbering>
 </file>
 
 <file path=word/styles.xml><?xml version="1.0" encoding="utf-8"?>
@@ -1413,6 +3063,17 @@
       <w14:ligatures w14:val="none"/>
     </w:rPr>
   </w:style>
+  <w:style w:type="paragraph" w:styleId="ListParagraph">
+    <w:name w:val="List Paragraph"/>
+    <w:basedOn w:val="Normal"/>
+    <w:uiPriority w:val="34"/>
+    <w:qFormat/>
+    <w:rsid w:val="002A60D9"/>
+    <w:pPr>
+      <w:ind w:left="720"/>
+      <w:contextualSpacing/>
+    </w:pPr>
+  </w:style>
 </w:styles>
 </file>
 

</xml_diff>